<commit_message>
Added enemy attack methods
</commit_message>
<xml_diff>
--- a/out/production/TowerDefense/test/JUnit Documentation.docx
+++ b/out/production/TowerDefense/test/JUnit Documentation.docx
@@ -1763,61 +1763,129 @@
           <w:u w:val="single"/>
         </w:rPr>
         <w:lastRenderedPageBreak/>
-        <w:t>Base</w:t>
-      </w:r>
-      <w:r>
-        <w:rPr>
-          <w:rFonts w:ascii="Times New Roman" w:eastAsia="Times New Roman" w:hAnsi="Times New Roman" w:cs="Times New Roman"/>
-          <w:b/>
-          <w:sz w:val="24"/>
-          <w:szCs w:val="24"/>
-          <w:u w:val="single"/>
-        </w:rPr>
-        <w:t xml:space="preserve"> Tests</w:t>
-      </w:r>
-    </w:p>
-    <w:p>
-      <w:pPr>
+        <w:t>Base Tests</w:t>
+      </w:r>
+    </w:p>
+    <w:p>
+      <w:pPr>
+        <w:pStyle w:val="NormalWeb"/>
         <w:numPr>
           <w:ilvl w:val="0"/>
-          <w:numId w:val="10"/>
-        </w:numPr>
-        <w:rPr>
-          <w:rFonts w:ascii="Times New Roman" w:eastAsia="Times New Roman" w:hAnsi="Times New Roman" w:cs="Times New Roman"/>
-          <w:sz w:val="24"/>
-          <w:szCs w:val="24"/>
-        </w:rPr>
-      </w:pPr>
-      <w:r>
-        <w:rPr>
-          <w:rFonts w:ascii="Times New Roman" w:eastAsia="Times New Roman" w:hAnsi="Times New Roman" w:cs="Times New Roman"/>
-          <w:sz w:val="24"/>
-          <w:szCs w:val="24"/>
-        </w:rPr>
-        <w:t>Base</w:t>
-      </w:r>
-    </w:p>
-    <w:p>
-      <w:pPr>
+          <w:numId w:val="13"/>
+        </w:numPr>
+        <w:spacing w:before="0" w:beforeAutospacing="0" w:after="0" w:afterAutospacing="0"/>
+        <w:textAlignment w:val="baseline"/>
+        <w:rPr>
+          <w:color w:val="000000"/>
+        </w:rPr>
+      </w:pPr>
+      <w:r>
+        <w:rPr>
+          <w:color w:val="000000"/>
+        </w:rPr>
+        <w:t>Tests if Base has health left:</w:t>
+      </w:r>
+    </w:p>
+    <w:p>
+      <w:pPr>
+        <w:pStyle w:val="NormalWeb"/>
         <w:numPr>
           <w:ilvl w:val="1"/>
-          <w:numId w:val="10"/>
-        </w:numPr>
-        <w:rPr>
-          <w:rFonts w:ascii="Times New Roman" w:eastAsia="Times New Roman" w:hAnsi="Times New Roman" w:cs="Times New Roman"/>
-          <w:sz w:val="24"/>
-          <w:szCs w:val="24"/>
-          <w:highlight w:val="white"/>
-        </w:rPr>
-      </w:pPr>
-      <w:r>
-        <w:rPr>
-          <w:rFonts w:ascii="Times New Roman" w:eastAsia="Times New Roman" w:hAnsi="Times New Roman" w:cs="Times New Roman"/>
-          <w:sz w:val="24"/>
-          <w:szCs w:val="24"/>
-          <w:highlight w:val="white"/>
-        </w:rPr>
-        <w:t>.</w:t>
+          <w:numId w:val="13"/>
+        </w:numPr>
+        <w:spacing w:before="0" w:beforeAutospacing="0" w:after="0" w:afterAutospacing="0"/>
+        <w:textAlignment w:val="baseline"/>
+        <w:rPr>
+          <w:color w:val="000000"/>
+        </w:rPr>
+      </w:pPr>
+      <w:proofErr w:type="gramStart"/>
+      <w:r>
+        <w:rPr>
+          <w:color w:val="000000"/>
+        </w:rPr>
+        <w:t>testIsBaseHealthy(</w:t>
+      </w:r>
+      <w:proofErr w:type="gramEnd"/>
+      <w:r>
+        <w:rPr>
+          <w:color w:val="000000"/>
+        </w:rPr>
+        <w:t>)</w:t>
+      </w:r>
+    </w:p>
+    <w:p>
+      <w:pPr>
+        <w:pStyle w:val="NormalWeb"/>
+        <w:numPr>
+          <w:ilvl w:val="2"/>
+          <w:numId w:val="13"/>
+        </w:numPr>
+        <w:spacing w:before="0" w:beforeAutospacing="0" w:after="0" w:afterAutospacing="0"/>
+        <w:textAlignment w:val="baseline"/>
+        <w:rPr>
+          <w:color w:val="000000"/>
+        </w:rPr>
+      </w:pPr>
+      <w:r>
+        <w:rPr>
+          <w:color w:val="000000"/>
+        </w:rPr>
+        <w:t>Checks if the method correctly returns false if base health drops to 0.</w:t>
+      </w:r>
+    </w:p>
+    <w:p>
+      <w:pPr>
+        <w:pStyle w:val="NormalWeb"/>
+        <w:numPr>
+          <w:ilvl w:val="2"/>
+          <w:numId w:val="13"/>
+        </w:numPr>
+        <w:spacing w:before="0" w:beforeAutospacing="0" w:after="0" w:afterAutospacing="0"/>
+        <w:textAlignment w:val="baseline"/>
+        <w:rPr>
+          <w:color w:val="000000"/>
+        </w:rPr>
+      </w:pPr>
+      <w:r>
+        <w:rPr>
+          <w:color w:val="000000"/>
+        </w:rPr>
+        <w:t>If health is still above 0, it returns true.</w:t>
+      </w:r>
+    </w:p>
+    <w:p>
+      <w:pPr>
+        <w:pStyle w:val="NormalWeb"/>
+        <w:numPr>
+          <w:ilvl w:val="2"/>
+          <w:numId w:val="13"/>
+        </w:numPr>
+        <w:spacing w:before="0" w:beforeAutospacing="0" w:after="0" w:afterAutospacing="0"/>
+        <w:textAlignment w:val="baseline"/>
+        <w:rPr>
+          <w:color w:val="000000"/>
+        </w:rPr>
+      </w:pPr>
+      <w:r>
+        <w:rPr>
+          <w:color w:val="000000"/>
+        </w:rPr>
+        <w:t xml:space="preserve">Makes sure that </w:t>
+      </w:r>
+      <w:proofErr w:type="gramStart"/>
+      <w:r>
+        <w:rPr>
+          <w:color w:val="000000"/>
+        </w:rPr>
+        <w:t>testIsBaseHealthy(</w:t>
+      </w:r>
+      <w:proofErr w:type="gramEnd"/>
+      <w:r>
+        <w:rPr>
+          <w:color w:val="000000"/>
+        </w:rPr>
+        <w:t>) functions correctly.</w:t>
       </w:r>
     </w:p>
     <w:p>
@@ -1843,17 +1911,7 @@
           <w:szCs w:val="24"/>
           <w:u w:val="single"/>
         </w:rPr>
-        <w:t>Game Start</w:t>
-      </w:r>
-      <w:r>
-        <w:rPr>
-          <w:rFonts w:ascii="Times New Roman" w:eastAsia="Times New Roman" w:hAnsi="Times New Roman" w:cs="Times New Roman"/>
-          <w:b/>
-          <w:sz w:val="24"/>
-          <w:szCs w:val="24"/>
-          <w:u w:val="single"/>
-        </w:rPr>
-        <w:t xml:space="preserve"> Tests</w:t>
+        <w:t>Game Start Tests</w:t>
       </w:r>
     </w:p>
     <w:p>
@@ -1956,6 +2014,63 @@
           <w:szCs w:val="24"/>
         </w:rPr>
       </w:pPr>
+      <w:r>
+        <w:rPr>
+          <w:rFonts w:ascii="Times New Roman" w:eastAsia="Times New Roman" w:hAnsi="Times New Roman" w:cs="Times New Roman"/>
+          <w:sz w:val="24"/>
+          <w:szCs w:val="24"/>
+        </w:rPr>
+        <w:t xml:space="preserve">Checks to see that Enemy1 decrements the health correctly when attacking the Base. Compares the DPS of the instance of Enemy1 to the difference in the health before and after the attack. </w:t>
+      </w:r>
+    </w:p>
+    <w:p>
+      <w:pPr>
+        <w:numPr>
+          <w:ilvl w:val="2"/>
+          <w:numId w:val="11"/>
+        </w:numPr>
+        <w:rPr>
+          <w:rFonts w:ascii="Times New Roman" w:eastAsia="Times New Roman" w:hAnsi="Times New Roman" w:cs="Times New Roman"/>
+          <w:sz w:val="24"/>
+          <w:szCs w:val="24"/>
+        </w:rPr>
+      </w:pPr>
+      <w:r>
+        <w:rPr>
+          <w:rFonts w:ascii="Times New Roman" w:eastAsia="Times New Roman" w:hAnsi="Times New Roman" w:cs="Times New Roman"/>
+          <w:sz w:val="24"/>
+          <w:szCs w:val="24"/>
+        </w:rPr>
+        <w:t xml:space="preserve">Makes sure that the </w:t>
+      </w:r>
+      <w:proofErr w:type="spellStart"/>
+      <w:proofErr w:type="gramStart"/>
+      <w:r>
+        <w:rPr>
+          <w:rFonts w:ascii="Times New Roman" w:eastAsia="Times New Roman" w:hAnsi="Times New Roman" w:cs="Times New Roman"/>
+          <w:sz w:val="24"/>
+          <w:szCs w:val="24"/>
+        </w:rPr>
+        <w:t>attackBase</w:t>
+      </w:r>
+      <w:proofErr w:type="spellEnd"/>
+      <w:r>
+        <w:rPr>
+          <w:rFonts w:ascii="Times New Roman" w:eastAsia="Times New Roman" w:hAnsi="Times New Roman" w:cs="Times New Roman"/>
+          <w:sz w:val="24"/>
+          <w:szCs w:val="24"/>
+        </w:rPr>
+        <w:t>(</w:t>
+      </w:r>
+      <w:proofErr w:type="gramEnd"/>
+      <w:r>
+        <w:rPr>
+          <w:rFonts w:ascii="Times New Roman" w:eastAsia="Times New Roman" w:hAnsi="Times New Roman" w:cs="Times New Roman"/>
+          <w:sz w:val="24"/>
+          <w:szCs w:val="24"/>
+        </w:rPr>
+        <w:t>) method is implemented correctly</w:t>
+      </w:r>
     </w:p>
     <w:p>
       <w:pPr>
@@ -2008,6 +2123,63 @@
           <w:szCs w:val="24"/>
         </w:rPr>
       </w:pPr>
+      <w:r>
+        <w:rPr>
+          <w:rFonts w:ascii="Times New Roman" w:eastAsia="Times New Roman" w:hAnsi="Times New Roman" w:cs="Times New Roman"/>
+          <w:sz w:val="24"/>
+          <w:szCs w:val="24"/>
+        </w:rPr>
+        <w:t xml:space="preserve">Checks to see that Enemy1 decrements the health correctly when attacking the Base. Compares the DPS of the instance of Enemy1 to the difference in the health before and after the attack. </w:t>
+      </w:r>
+    </w:p>
+    <w:p>
+      <w:pPr>
+        <w:numPr>
+          <w:ilvl w:val="2"/>
+          <w:numId w:val="11"/>
+        </w:numPr>
+        <w:rPr>
+          <w:rFonts w:ascii="Times New Roman" w:eastAsia="Times New Roman" w:hAnsi="Times New Roman" w:cs="Times New Roman"/>
+          <w:sz w:val="24"/>
+          <w:szCs w:val="24"/>
+        </w:rPr>
+      </w:pPr>
+      <w:r>
+        <w:rPr>
+          <w:rFonts w:ascii="Times New Roman" w:eastAsia="Times New Roman" w:hAnsi="Times New Roman" w:cs="Times New Roman"/>
+          <w:sz w:val="24"/>
+          <w:szCs w:val="24"/>
+        </w:rPr>
+        <w:t xml:space="preserve">Makes sure that the </w:t>
+      </w:r>
+      <w:proofErr w:type="spellStart"/>
+      <w:proofErr w:type="gramStart"/>
+      <w:r>
+        <w:rPr>
+          <w:rFonts w:ascii="Times New Roman" w:eastAsia="Times New Roman" w:hAnsi="Times New Roman" w:cs="Times New Roman"/>
+          <w:sz w:val="24"/>
+          <w:szCs w:val="24"/>
+        </w:rPr>
+        <w:t>attackBase</w:t>
+      </w:r>
+      <w:proofErr w:type="spellEnd"/>
+      <w:r>
+        <w:rPr>
+          <w:rFonts w:ascii="Times New Roman" w:eastAsia="Times New Roman" w:hAnsi="Times New Roman" w:cs="Times New Roman"/>
+          <w:sz w:val="24"/>
+          <w:szCs w:val="24"/>
+        </w:rPr>
+        <w:t>(</w:t>
+      </w:r>
+      <w:proofErr w:type="gramEnd"/>
+      <w:r>
+        <w:rPr>
+          <w:rFonts w:ascii="Times New Roman" w:eastAsia="Times New Roman" w:hAnsi="Times New Roman" w:cs="Times New Roman"/>
+          <w:sz w:val="24"/>
+          <w:szCs w:val="24"/>
+        </w:rPr>
+        <w:t>) method is implemented correctly</w:t>
+      </w:r>
     </w:p>
     <w:p>
       <w:pPr>
@@ -2060,6 +2232,63 @@
           <w:szCs w:val="24"/>
         </w:rPr>
       </w:pPr>
+      <w:r>
+        <w:rPr>
+          <w:rFonts w:ascii="Times New Roman" w:eastAsia="Times New Roman" w:hAnsi="Times New Roman" w:cs="Times New Roman"/>
+          <w:sz w:val="24"/>
+          <w:szCs w:val="24"/>
+        </w:rPr>
+        <w:t xml:space="preserve">Checks to see that Enemy1 decrements the health correctly when attacking the Base. Compares the DPS of the instance of Enemy1 to the difference in the health before and after the attack. </w:t>
+      </w:r>
+    </w:p>
+    <w:p>
+      <w:pPr>
+        <w:numPr>
+          <w:ilvl w:val="2"/>
+          <w:numId w:val="11"/>
+        </w:numPr>
+        <w:rPr>
+          <w:rFonts w:ascii="Times New Roman" w:eastAsia="Times New Roman" w:hAnsi="Times New Roman" w:cs="Times New Roman"/>
+          <w:sz w:val="24"/>
+          <w:szCs w:val="24"/>
+        </w:rPr>
+      </w:pPr>
+      <w:r>
+        <w:rPr>
+          <w:rFonts w:ascii="Times New Roman" w:eastAsia="Times New Roman" w:hAnsi="Times New Roman" w:cs="Times New Roman"/>
+          <w:sz w:val="24"/>
+          <w:szCs w:val="24"/>
+        </w:rPr>
+        <w:t xml:space="preserve">Makes sure that the </w:t>
+      </w:r>
+      <w:proofErr w:type="spellStart"/>
+      <w:proofErr w:type="gramStart"/>
+      <w:r>
+        <w:rPr>
+          <w:rFonts w:ascii="Times New Roman" w:eastAsia="Times New Roman" w:hAnsi="Times New Roman" w:cs="Times New Roman"/>
+          <w:sz w:val="24"/>
+          <w:szCs w:val="24"/>
+        </w:rPr>
+        <w:t>attackBase</w:t>
+      </w:r>
+      <w:proofErr w:type="spellEnd"/>
+      <w:r>
+        <w:rPr>
+          <w:rFonts w:ascii="Times New Roman" w:eastAsia="Times New Roman" w:hAnsi="Times New Roman" w:cs="Times New Roman"/>
+          <w:sz w:val="24"/>
+          <w:szCs w:val="24"/>
+        </w:rPr>
+        <w:t>(</w:t>
+      </w:r>
+      <w:proofErr w:type="gramEnd"/>
+      <w:r>
+        <w:rPr>
+          <w:rFonts w:ascii="Times New Roman" w:eastAsia="Times New Roman" w:hAnsi="Times New Roman" w:cs="Times New Roman"/>
+          <w:sz w:val="24"/>
+          <w:szCs w:val="24"/>
+        </w:rPr>
+        <w:t>) method is implemented correctly.</w:t>
+      </w:r>
     </w:p>
     <w:p>
       <w:pPr>
@@ -2114,18 +2343,2459 @@
           <w:szCs w:val="24"/>
         </w:rPr>
       </w:pPr>
-    </w:p>
-    <w:p>
-      <w:pPr>
-        <w:rPr>
-          <w:rFonts w:ascii="Times New Roman" w:eastAsia="Times New Roman" w:hAnsi="Times New Roman" w:cs="Times New Roman"/>
-          <w:sz w:val="24"/>
-          <w:szCs w:val="24"/>
-          <w:highlight w:val="white"/>
-        </w:rPr>
-      </w:pPr>
-    </w:p>
-    <w:p/>
+      <w:r>
+        <w:rPr>
+          <w:rFonts w:ascii="Times New Roman" w:eastAsia="Times New Roman" w:hAnsi="Times New Roman" w:cs="Times New Roman"/>
+          <w:sz w:val="24"/>
+          <w:szCs w:val="24"/>
+        </w:rPr>
+        <w:t>Each enemy is of a different level in terms of how hard it is to defeat. Therefore, each enemy has a different DPS value or damage per second.</w:t>
+      </w:r>
+    </w:p>
+    <w:p>
+      <w:pPr>
+        <w:numPr>
+          <w:ilvl w:val="2"/>
+          <w:numId w:val="11"/>
+        </w:numPr>
+        <w:rPr>
+          <w:rFonts w:ascii="Times New Roman" w:eastAsia="Times New Roman" w:hAnsi="Times New Roman" w:cs="Times New Roman"/>
+          <w:sz w:val="24"/>
+          <w:szCs w:val="24"/>
+        </w:rPr>
+      </w:pPr>
+      <w:r>
+        <w:rPr>
+          <w:rFonts w:ascii="Times New Roman" w:eastAsia="Times New Roman" w:hAnsi="Times New Roman" w:cs="Times New Roman"/>
+          <w:sz w:val="24"/>
+          <w:szCs w:val="24"/>
+        </w:rPr>
+        <w:t>Checks to see that type of enemy affects the value the enemy attacks the base with, comparing the values of the DPS for each instantiation of a type of enemy.</w:t>
+      </w:r>
+    </w:p>
+    <w:p>
+      <w:pPr>
+        <w:pStyle w:val="ListParagraph"/>
+        <w:numPr>
+          <w:ilvl w:val="0"/>
+          <w:numId w:val="11"/>
+        </w:numPr>
+        <w:rPr>
+          <w:rFonts w:ascii="Times New Roman" w:eastAsia="Times New Roman" w:hAnsi="Times New Roman" w:cs="Times New Roman"/>
+          <w:sz w:val="24"/>
+          <w:szCs w:val="24"/>
+        </w:rPr>
+      </w:pPr>
+      <w:r>
+        <w:rPr>
+          <w:rFonts w:ascii="Times New Roman" w:eastAsia="Times New Roman" w:hAnsi="Times New Roman" w:cs="Times New Roman"/>
+          <w:sz w:val="24"/>
+          <w:szCs w:val="24"/>
+        </w:rPr>
+        <w:t xml:space="preserve">testing </w:t>
+      </w:r>
+      <w:proofErr w:type="spellStart"/>
+      <w:proofErr w:type="gramStart"/>
+      <w:r>
+        <w:rPr>
+          <w:rFonts w:ascii="Times New Roman" w:eastAsia="Times New Roman" w:hAnsi="Times New Roman" w:cs="Times New Roman"/>
+          <w:sz w:val="24"/>
+          <w:szCs w:val="24"/>
+        </w:rPr>
+        <w:t>createEnemy</w:t>
+      </w:r>
+      <w:proofErr w:type="spellEnd"/>
+      <w:r>
+        <w:rPr>
+          <w:rFonts w:ascii="Times New Roman" w:eastAsia="Times New Roman" w:hAnsi="Times New Roman" w:cs="Times New Roman"/>
+          <w:sz w:val="24"/>
+          <w:szCs w:val="24"/>
+        </w:rPr>
+        <w:t>(</w:t>
+      </w:r>
+      <w:proofErr w:type="gramEnd"/>
+      <w:r>
+        <w:rPr>
+          <w:rFonts w:ascii="Times New Roman" w:eastAsia="Times New Roman" w:hAnsi="Times New Roman" w:cs="Times New Roman"/>
+          <w:sz w:val="24"/>
+          <w:szCs w:val="24"/>
+        </w:rPr>
+        <w:t>) method if create the right type of enemy with initial given position.</w:t>
+      </w:r>
+    </w:p>
+    <w:p>
+      <w:pPr>
+        <w:pStyle w:val="ListParagraph"/>
+        <w:numPr>
+          <w:ilvl w:val="1"/>
+          <w:numId w:val="11"/>
+        </w:numPr>
+        <w:rPr>
+          <w:rFonts w:ascii="Times New Roman" w:eastAsia="Times New Roman" w:hAnsi="Times New Roman" w:cs="Times New Roman"/>
+          <w:sz w:val="24"/>
+          <w:szCs w:val="24"/>
+        </w:rPr>
+      </w:pPr>
+      <w:r>
+        <w:rPr>
+          <w:rFonts w:ascii="Times New Roman" w:eastAsia="Times New Roman" w:hAnsi="Times New Roman" w:cs="Times New Roman"/>
+          <w:sz w:val="24"/>
+          <w:szCs w:val="24"/>
+        </w:rPr>
+        <w:t>test createEnemy1():</w:t>
+      </w:r>
+    </w:p>
+    <w:p>
+      <w:pPr>
+        <w:pStyle w:val="ListParagraph"/>
+        <w:numPr>
+          <w:ilvl w:val="2"/>
+          <w:numId w:val="11"/>
+        </w:numPr>
+        <w:rPr>
+          <w:rFonts w:ascii="Times New Roman" w:eastAsia="Times New Roman" w:hAnsi="Times New Roman" w:cs="Times New Roman"/>
+          <w:sz w:val="24"/>
+          <w:szCs w:val="24"/>
+        </w:rPr>
+      </w:pPr>
+      <w:r>
+        <w:rPr>
+          <w:rFonts w:ascii="Times New Roman" w:eastAsia="Times New Roman" w:hAnsi="Times New Roman" w:cs="Times New Roman"/>
+          <w:sz w:val="24"/>
+          <w:szCs w:val="24"/>
+        </w:rPr>
+        <w:t>create an enemy1 type Enemy1 with X = 1180 and Y = 270</w:t>
+      </w:r>
+    </w:p>
+    <w:p>
+      <w:pPr>
+        <w:pStyle w:val="ListParagraph"/>
+        <w:numPr>
+          <w:ilvl w:val="2"/>
+          <w:numId w:val="11"/>
+        </w:numPr>
+        <w:rPr>
+          <w:rFonts w:ascii="Times New Roman" w:eastAsia="Times New Roman" w:hAnsi="Times New Roman" w:cs="Times New Roman"/>
+          <w:sz w:val="24"/>
+          <w:szCs w:val="24"/>
+        </w:rPr>
+      </w:pPr>
+      <w:r>
+        <w:rPr>
+          <w:rFonts w:ascii="Times New Roman" w:eastAsia="Times New Roman" w:hAnsi="Times New Roman" w:cs="Times New Roman"/>
+          <w:sz w:val="24"/>
+          <w:szCs w:val="24"/>
+        </w:rPr>
+        <w:t xml:space="preserve">call the </w:t>
+      </w:r>
+      <w:proofErr w:type="spellStart"/>
+      <w:proofErr w:type="gramStart"/>
+      <w:r>
+        <w:rPr>
+          <w:rFonts w:ascii="Times New Roman" w:eastAsia="Times New Roman" w:hAnsi="Times New Roman" w:cs="Times New Roman"/>
+          <w:sz w:val="24"/>
+          <w:szCs w:val="24"/>
+        </w:rPr>
+        <w:t>createEnemy</w:t>
+      </w:r>
+      <w:proofErr w:type="spellEnd"/>
+      <w:r>
+        <w:rPr>
+          <w:rFonts w:ascii="Times New Roman" w:eastAsia="Times New Roman" w:hAnsi="Times New Roman" w:cs="Times New Roman"/>
+          <w:sz w:val="24"/>
+          <w:szCs w:val="24"/>
+        </w:rPr>
+        <w:t>(</w:t>
+      </w:r>
+      <w:proofErr w:type="gramEnd"/>
+      <w:r>
+        <w:rPr>
+          <w:rFonts w:ascii="Times New Roman" w:eastAsia="Times New Roman" w:hAnsi="Times New Roman" w:cs="Times New Roman"/>
+          <w:sz w:val="24"/>
+          <w:szCs w:val="24"/>
+        </w:rPr>
+        <w:t>0) method to see if it returns the right enemy (enemy1test)</w:t>
+      </w:r>
+      <w:r>
+        <w:rPr>
+          <w:rFonts w:ascii="Times New Roman" w:eastAsia="Times New Roman" w:hAnsi="Times New Roman" w:cs="Times New Roman"/>
+          <w:sz w:val="24"/>
+          <w:szCs w:val="24"/>
+        </w:rPr>
+        <w:t xml:space="preserve"> </w:t>
+      </w:r>
+      <w:r>
+        <w:rPr>
+          <w:rFonts w:ascii="Times New Roman" w:eastAsia="Times New Roman" w:hAnsi="Times New Roman" w:cs="Times New Roman"/>
+          <w:sz w:val="24"/>
+          <w:szCs w:val="24"/>
+        </w:rPr>
+        <w:t>with Enemy 1</w:t>
+      </w:r>
+      <w:r>
+        <w:rPr>
+          <w:rFonts w:ascii="Times New Roman" w:eastAsia="Times New Roman" w:hAnsi="Times New Roman" w:cs="Times New Roman"/>
+          <w:sz w:val="24"/>
+          <w:szCs w:val="24"/>
+        </w:rPr>
+        <w:t xml:space="preserve"> </w:t>
+      </w:r>
+      <w:r>
+        <w:rPr>
+          <w:rFonts w:ascii="Times New Roman" w:eastAsia="Times New Roman" w:hAnsi="Times New Roman" w:cs="Times New Roman"/>
+          <w:sz w:val="24"/>
+          <w:szCs w:val="24"/>
+        </w:rPr>
+        <w:t>type</w:t>
+      </w:r>
+    </w:p>
+    <w:p>
+      <w:pPr>
+        <w:pStyle w:val="ListParagraph"/>
+        <w:numPr>
+          <w:ilvl w:val="2"/>
+          <w:numId w:val="11"/>
+        </w:numPr>
+        <w:rPr>
+          <w:rFonts w:ascii="Times New Roman" w:eastAsia="Times New Roman" w:hAnsi="Times New Roman" w:cs="Times New Roman"/>
+          <w:sz w:val="24"/>
+          <w:szCs w:val="24"/>
+        </w:rPr>
+      </w:pPr>
+      <w:r>
+        <w:rPr>
+          <w:rFonts w:ascii="Times New Roman" w:eastAsia="Times New Roman" w:hAnsi="Times New Roman" w:cs="Times New Roman"/>
+          <w:sz w:val="24"/>
+          <w:szCs w:val="24"/>
+        </w:rPr>
+        <w:t>compare the enemy1 and enemy1test to see if it has the same XY-coordinates.</w:t>
+      </w:r>
+    </w:p>
+    <w:p>
+      <w:pPr>
+        <w:pStyle w:val="ListParagraph"/>
+        <w:numPr>
+          <w:ilvl w:val="2"/>
+          <w:numId w:val="11"/>
+        </w:numPr>
+        <w:rPr>
+          <w:rFonts w:ascii="Times New Roman" w:eastAsia="Times New Roman" w:hAnsi="Times New Roman" w:cs="Times New Roman"/>
+          <w:sz w:val="24"/>
+          <w:szCs w:val="24"/>
+        </w:rPr>
+      </w:pPr>
+      <w:r>
+        <w:rPr>
+          <w:rFonts w:ascii="Times New Roman" w:eastAsia="Times New Roman" w:hAnsi="Times New Roman" w:cs="Times New Roman"/>
+          <w:sz w:val="24"/>
+          <w:szCs w:val="24"/>
+        </w:rPr>
+        <w:t xml:space="preserve">Compares the classification of </w:t>
+      </w:r>
+      <w:r>
+        <w:rPr>
+          <w:rFonts w:ascii="Times New Roman" w:eastAsia="Times New Roman" w:hAnsi="Times New Roman" w:cs="Times New Roman"/>
+          <w:sz w:val="24"/>
+          <w:szCs w:val="24"/>
+        </w:rPr>
+        <w:t>enemy1 and enemy1test</w:t>
+      </w:r>
+      <w:r>
+        <w:rPr>
+          <w:rFonts w:ascii="Times New Roman" w:eastAsia="Times New Roman" w:hAnsi="Times New Roman" w:cs="Times New Roman"/>
+          <w:sz w:val="24"/>
+          <w:szCs w:val="24"/>
+        </w:rPr>
+        <w:t>, checking to see that they are the same</w:t>
+      </w:r>
+    </w:p>
+    <w:p>
+      <w:pPr>
+        <w:pStyle w:val="ListParagraph"/>
+        <w:numPr>
+          <w:ilvl w:val="2"/>
+          <w:numId w:val="11"/>
+        </w:numPr>
+        <w:rPr>
+          <w:rFonts w:ascii="Times New Roman" w:eastAsia="Times New Roman" w:hAnsi="Times New Roman" w:cs="Times New Roman"/>
+          <w:sz w:val="24"/>
+          <w:szCs w:val="24"/>
+        </w:rPr>
+      </w:pPr>
+      <w:r>
+        <w:rPr>
+          <w:rFonts w:ascii="Times New Roman" w:eastAsia="Times New Roman" w:hAnsi="Times New Roman" w:cs="Times New Roman"/>
+          <w:sz w:val="24"/>
+          <w:szCs w:val="24"/>
+        </w:rPr>
+        <w:t>Checks to see if the enemy1</w:t>
+      </w:r>
+      <w:r>
+        <w:rPr>
+          <w:rFonts w:ascii="Times New Roman" w:eastAsia="Times New Roman" w:hAnsi="Times New Roman" w:cs="Times New Roman"/>
+          <w:sz w:val="24"/>
+          <w:szCs w:val="24"/>
+        </w:rPr>
+        <w:t xml:space="preserve">test’s classification is “Yellow” matching the classification name for each enemy1 </w:t>
+      </w:r>
+    </w:p>
+    <w:p>
+      <w:pPr>
+        <w:pStyle w:val="ListParagraph"/>
+        <w:numPr>
+          <w:ilvl w:val="1"/>
+          <w:numId w:val="11"/>
+        </w:numPr>
+        <w:rPr>
+          <w:rFonts w:ascii="Times New Roman" w:eastAsia="Times New Roman" w:hAnsi="Times New Roman" w:cs="Times New Roman"/>
+          <w:sz w:val="24"/>
+          <w:szCs w:val="24"/>
+        </w:rPr>
+      </w:pPr>
+      <w:r>
+        <w:rPr>
+          <w:rFonts w:ascii="Times New Roman" w:eastAsia="Times New Roman" w:hAnsi="Times New Roman" w:cs="Times New Roman"/>
+          <w:sz w:val="24"/>
+          <w:szCs w:val="24"/>
+        </w:rPr>
+        <w:lastRenderedPageBreak/>
+        <w:t>test createEnemy2():</w:t>
+      </w:r>
+    </w:p>
+    <w:p>
+      <w:pPr>
+        <w:pStyle w:val="ListParagraph"/>
+        <w:numPr>
+          <w:ilvl w:val="2"/>
+          <w:numId w:val="11"/>
+        </w:numPr>
+        <w:rPr>
+          <w:rFonts w:ascii="Times New Roman" w:eastAsia="Times New Roman" w:hAnsi="Times New Roman" w:cs="Times New Roman"/>
+          <w:sz w:val="24"/>
+          <w:szCs w:val="24"/>
+        </w:rPr>
+      </w:pPr>
+      <w:r>
+        <w:rPr>
+          <w:rFonts w:ascii="Times New Roman" w:eastAsia="Times New Roman" w:hAnsi="Times New Roman" w:cs="Times New Roman"/>
+          <w:sz w:val="24"/>
+          <w:szCs w:val="24"/>
+        </w:rPr>
+        <w:t>create an enemy2 type Enemy2 with X = 1180 and Y = 270</w:t>
+      </w:r>
+      <w:r>
+        <w:rPr>
+          <w:rFonts w:ascii="Times New Roman" w:eastAsia="Times New Roman" w:hAnsi="Times New Roman" w:cs="Times New Roman"/>
+          <w:sz w:val="24"/>
+          <w:szCs w:val="24"/>
+        </w:rPr>
+        <w:tab/>
+      </w:r>
+    </w:p>
+    <w:p>
+      <w:pPr>
+        <w:pStyle w:val="ListParagraph"/>
+        <w:numPr>
+          <w:ilvl w:val="2"/>
+          <w:numId w:val="11"/>
+        </w:numPr>
+        <w:rPr>
+          <w:rFonts w:ascii="Times New Roman" w:eastAsia="Times New Roman" w:hAnsi="Times New Roman" w:cs="Times New Roman"/>
+          <w:sz w:val="24"/>
+          <w:szCs w:val="24"/>
+        </w:rPr>
+      </w:pPr>
+      <w:r>
+        <w:rPr>
+          <w:rFonts w:ascii="Times New Roman" w:eastAsia="Times New Roman" w:hAnsi="Times New Roman" w:cs="Times New Roman"/>
+          <w:sz w:val="24"/>
+          <w:szCs w:val="24"/>
+        </w:rPr>
+        <w:t xml:space="preserve">call the </w:t>
+      </w:r>
+      <w:proofErr w:type="spellStart"/>
+      <w:proofErr w:type="gramStart"/>
+      <w:r>
+        <w:rPr>
+          <w:rFonts w:ascii="Times New Roman" w:eastAsia="Times New Roman" w:hAnsi="Times New Roman" w:cs="Times New Roman"/>
+          <w:sz w:val="24"/>
+          <w:szCs w:val="24"/>
+        </w:rPr>
+        <w:t>createEnemy</w:t>
+      </w:r>
+      <w:proofErr w:type="spellEnd"/>
+      <w:r>
+        <w:rPr>
+          <w:rFonts w:ascii="Times New Roman" w:eastAsia="Times New Roman" w:hAnsi="Times New Roman" w:cs="Times New Roman"/>
+          <w:sz w:val="24"/>
+          <w:szCs w:val="24"/>
+        </w:rPr>
+        <w:t>(</w:t>
+      </w:r>
+      <w:proofErr w:type="gramEnd"/>
+      <w:r>
+        <w:rPr>
+          <w:rFonts w:ascii="Times New Roman" w:eastAsia="Times New Roman" w:hAnsi="Times New Roman" w:cs="Times New Roman"/>
+          <w:sz w:val="24"/>
+          <w:szCs w:val="24"/>
+        </w:rPr>
+        <w:t>1) method to see if it returns the right enemy (enemy2test)</w:t>
+      </w:r>
+      <w:r>
+        <w:rPr>
+          <w:rFonts w:ascii="Times New Roman" w:eastAsia="Times New Roman" w:hAnsi="Times New Roman" w:cs="Times New Roman"/>
+          <w:sz w:val="24"/>
+          <w:szCs w:val="24"/>
+        </w:rPr>
+        <w:t xml:space="preserve"> </w:t>
+      </w:r>
+      <w:r>
+        <w:rPr>
+          <w:rFonts w:ascii="Times New Roman" w:eastAsia="Times New Roman" w:hAnsi="Times New Roman" w:cs="Times New Roman"/>
+          <w:sz w:val="24"/>
+          <w:szCs w:val="24"/>
+        </w:rPr>
+        <w:t>with Enemy 2 type</w:t>
+      </w:r>
+    </w:p>
+    <w:p>
+      <w:pPr>
+        <w:pStyle w:val="ListParagraph"/>
+        <w:numPr>
+          <w:ilvl w:val="2"/>
+          <w:numId w:val="11"/>
+        </w:numPr>
+        <w:rPr>
+          <w:rFonts w:ascii="Times New Roman" w:eastAsia="Times New Roman" w:hAnsi="Times New Roman" w:cs="Times New Roman"/>
+          <w:sz w:val="24"/>
+          <w:szCs w:val="24"/>
+        </w:rPr>
+      </w:pPr>
+      <w:r>
+        <w:rPr>
+          <w:rFonts w:ascii="Times New Roman" w:eastAsia="Times New Roman" w:hAnsi="Times New Roman" w:cs="Times New Roman"/>
+          <w:sz w:val="24"/>
+          <w:szCs w:val="24"/>
+        </w:rPr>
+        <w:t>compare the enemy2 and enemy2test to see if it has the same XY-coordinates.</w:t>
+      </w:r>
+    </w:p>
+    <w:p>
+      <w:pPr>
+        <w:pStyle w:val="ListParagraph"/>
+        <w:numPr>
+          <w:ilvl w:val="2"/>
+          <w:numId w:val="11"/>
+        </w:numPr>
+        <w:rPr>
+          <w:rFonts w:ascii="Times New Roman" w:eastAsia="Times New Roman" w:hAnsi="Times New Roman" w:cs="Times New Roman"/>
+          <w:sz w:val="24"/>
+          <w:szCs w:val="24"/>
+        </w:rPr>
+      </w:pPr>
+      <w:r>
+        <w:rPr>
+          <w:rFonts w:ascii="Times New Roman" w:eastAsia="Times New Roman" w:hAnsi="Times New Roman" w:cs="Times New Roman"/>
+          <w:sz w:val="24"/>
+          <w:szCs w:val="24"/>
+        </w:rPr>
+        <w:t xml:space="preserve">Compares the classification of </w:t>
+      </w:r>
+      <w:r>
+        <w:rPr>
+          <w:rFonts w:ascii="Times New Roman" w:eastAsia="Times New Roman" w:hAnsi="Times New Roman" w:cs="Times New Roman"/>
+          <w:sz w:val="24"/>
+          <w:szCs w:val="24"/>
+        </w:rPr>
+        <w:t>enemy</w:t>
+      </w:r>
+      <w:r>
+        <w:rPr>
+          <w:rFonts w:ascii="Times New Roman" w:eastAsia="Times New Roman" w:hAnsi="Times New Roman" w:cs="Times New Roman"/>
+          <w:sz w:val="24"/>
+          <w:szCs w:val="24"/>
+        </w:rPr>
+        <w:t>2</w:t>
+      </w:r>
+      <w:r>
+        <w:rPr>
+          <w:rFonts w:ascii="Times New Roman" w:eastAsia="Times New Roman" w:hAnsi="Times New Roman" w:cs="Times New Roman"/>
+          <w:sz w:val="24"/>
+          <w:szCs w:val="24"/>
+        </w:rPr>
+        <w:t xml:space="preserve"> and enemy</w:t>
+      </w:r>
+      <w:r>
+        <w:rPr>
+          <w:rFonts w:ascii="Times New Roman" w:eastAsia="Times New Roman" w:hAnsi="Times New Roman" w:cs="Times New Roman"/>
+          <w:sz w:val="24"/>
+          <w:szCs w:val="24"/>
+        </w:rPr>
+        <w:t>2</w:t>
+      </w:r>
+      <w:r>
+        <w:rPr>
+          <w:rFonts w:ascii="Times New Roman" w:eastAsia="Times New Roman" w:hAnsi="Times New Roman" w:cs="Times New Roman"/>
+          <w:sz w:val="24"/>
+          <w:szCs w:val="24"/>
+        </w:rPr>
+        <w:t>test</w:t>
+      </w:r>
+      <w:r>
+        <w:rPr>
+          <w:rFonts w:ascii="Times New Roman" w:eastAsia="Times New Roman" w:hAnsi="Times New Roman" w:cs="Times New Roman"/>
+          <w:sz w:val="24"/>
+          <w:szCs w:val="24"/>
+        </w:rPr>
+        <w:t>, checking to see that they are the same</w:t>
+      </w:r>
+    </w:p>
+    <w:p>
+      <w:pPr>
+        <w:pStyle w:val="ListParagraph"/>
+        <w:numPr>
+          <w:ilvl w:val="2"/>
+          <w:numId w:val="11"/>
+        </w:numPr>
+        <w:rPr>
+          <w:rFonts w:ascii="Times New Roman" w:eastAsia="Times New Roman" w:hAnsi="Times New Roman" w:cs="Times New Roman"/>
+          <w:sz w:val="24"/>
+          <w:szCs w:val="24"/>
+        </w:rPr>
+      </w:pPr>
+      <w:r>
+        <w:rPr>
+          <w:rFonts w:ascii="Times New Roman" w:eastAsia="Times New Roman" w:hAnsi="Times New Roman" w:cs="Times New Roman"/>
+          <w:sz w:val="24"/>
+          <w:szCs w:val="24"/>
+        </w:rPr>
+        <w:t>Checks to see if the enemy</w:t>
+      </w:r>
+      <w:r>
+        <w:rPr>
+          <w:rFonts w:ascii="Times New Roman" w:eastAsia="Times New Roman" w:hAnsi="Times New Roman" w:cs="Times New Roman"/>
+          <w:sz w:val="24"/>
+          <w:szCs w:val="24"/>
+        </w:rPr>
+        <w:t>2</w:t>
+      </w:r>
+      <w:r>
+        <w:rPr>
+          <w:rFonts w:ascii="Times New Roman" w:eastAsia="Times New Roman" w:hAnsi="Times New Roman" w:cs="Times New Roman"/>
+          <w:sz w:val="24"/>
+          <w:szCs w:val="24"/>
+        </w:rPr>
+        <w:t>test’s classification is “Green” matching the classification name for each enemy</w:t>
+      </w:r>
+      <w:r>
+        <w:rPr>
+          <w:rFonts w:ascii="Times New Roman" w:eastAsia="Times New Roman" w:hAnsi="Times New Roman" w:cs="Times New Roman"/>
+          <w:sz w:val="24"/>
+          <w:szCs w:val="24"/>
+        </w:rPr>
+        <w:t>2</w:t>
+      </w:r>
+    </w:p>
+    <w:p>
+      <w:pPr>
+        <w:pStyle w:val="ListParagraph"/>
+        <w:numPr>
+          <w:ilvl w:val="1"/>
+          <w:numId w:val="11"/>
+        </w:numPr>
+        <w:rPr>
+          <w:rFonts w:ascii="Times New Roman" w:eastAsia="Times New Roman" w:hAnsi="Times New Roman" w:cs="Times New Roman"/>
+          <w:sz w:val="24"/>
+          <w:szCs w:val="24"/>
+        </w:rPr>
+      </w:pPr>
+      <w:r>
+        <w:rPr>
+          <w:rFonts w:ascii="Times New Roman" w:eastAsia="Times New Roman" w:hAnsi="Times New Roman" w:cs="Times New Roman"/>
+          <w:sz w:val="24"/>
+          <w:szCs w:val="24"/>
+        </w:rPr>
+        <w:t>test createEnemy2():</w:t>
+      </w:r>
+    </w:p>
+    <w:p>
+      <w:pPr>
+        <w:pStyle w:val="ListParagraph"/>
+        <w:numPr>
+          <w:ilvl w:val="2"/>
+          <w:numId w:val="11"/>
+        </w:numPr>
+        <w:rPr>
+          <w:rFonts w:ascii="Times New Roman" w:eastAsia="Times New Roman" w:hAnsi="Times New Roman" w:cs="Times New Roman"/>
+          <w:sz w:val="24"/>
+          <w:szCs w:val="24"/>
+        </w:rPr>
+      </w:pPr>
+      <w:r>
+        <w:rPr>
+          <w:rFonts w:ascii="Times New Roman" w:eastAsia="Times New Roman" w:hAnsi="Times New Roman" w:cs="Times New Roman"/>
+          <w:sz w:val="24"/>
+          <w:szCs w:val="24"/>
+        </w:rPr>
+        <w:t>create an enemy3 type Enemy3 with X = 1180 and Y = 270</w:t>
+      </w:r>
+    </w:p>
+    <w:p>
+      <w:pPr>
+        <w:pStyle w:val="ListParagraph"/>
+        <w:numPr>
+          <w:ilvl w:val="2"/>
+          <w:numId w:val="11"/>
+        </w:numPr>
+        <w:rPr>
+          <w:rFonts w:ascii="Times New Roman" w:eastAsia="Times New Roman" w:hAnsi="Times New Roman" w:cs="Times New Roman"/>
+          <w:sz w:val="24"/>
+          <w:szCs w:val="24"/>
+        </w:rPr>
+      </w:pPr>
+      <w:r>
+        <w:rPr>
+          <w:rFonts w:ascii="Times New Roman" w:eastAsia="Times New Roman" w:hAnsi="Times New Roman" w:cs="Times New Roman"/>
+          <w:sz w:val="24"/>
+          <w:szCs w:val="24"/>
+        </w:rPr>
+        <w:t xml:space="preserve">call the </w:t>
+      </w:r>
+      <w:proofErr w:type="spellStart"/>
+      <w:proofErr w:type="gramStart"/>
+      <w:r>
+        <w:rPr>
+          <w:rFonts w:ascii="Times New Roman" w:eastAsia="Times New Roman" w:hAnsi="Times New Roman" w:cs="Times New Roman"/>
+          <w:sz w:val="24"/>
+          <w:szCs w:val="24"/>
+        </w:rPr>
+        <w:t>createEnemy</w:t>
+      </w:r>
+      <w:proofErr w:type="spellEnd"/>
+      <w:r>
+        <w:rPr>
+          <w:rFonts w:ascii="Times New Roman" w:eastAsia="Times New Roman" w:hAnsi="Times New Roman" w:cs="Times New Roman"/>
+          <w:sz w:val="24"/>
+          <w:szCs w:val="24"/>
+        </w:rPr>
+        <w:t>(</w:t>
+      </w:r>
+      <w:proofErr w:type="gramEnd"/>
+      <w:r>
+        <w:rPr>
+          <w:rFonts w:ascii="Times New Roman" w:eastAsia="Times New Roman" w:hAnsi="Times New Roman" w:cs="Times New Roman"/>
+          <w:sz w:val="24"/>
+          <w:szCs w:val="24"/>
+        </w:rPr>
+        <w:t>2) method to see if it returns the right enemy (enemy3test)</w:t>
+      </w:r>
+      <w:r>
+        <w:rPr>
+          <w:rFonts w:ascii="Times New Roman" w:eastAsia="Times New Roman" w:hAnsi="Times New Roman" w:cs="Times New Roman"/>
+          <w:sz w:val="24"/>
+          <w:szCs w:val="24"/>
+        </w:rPr>
+        <w:t xml:space="preserve"> </w:t>
+      </w:r>
+      <w:r>
+        <w:rPr>
+          <w:rFonts w:ascii="Times New Roman" w:eastAsia="Times New Roman" w:hAnsi="Times New Roman" w:cs="Times New Roman"/>
+          <w:sz w:val="24"/>
+          <w:szCs w:val="24"/>
+        </w:rPr>
+        <w:t>with Enemy 3 type</w:t>
+      </w:r>
+    </w:p>
+    <w:p>
+      <w:pPr>
+        <w:pStyle w:val="ListParagraph"/>
+        <w:numPr>
+          <w:ilvl w:val="2"/>
+          <w:numId w:val="11"/>
+        </w:numPr>
+        <w:rPr>
+          <w:rFonts w:ascii="Times New Roman" w:eastAsia="Times New Roman" w:hAnsi="Times New Roman" w:cs="Times New Roman"/>
+          <w:sz w:val="24"/>
+          <w:szCs w:val="24"/>
+        </w:rPr>
+      </w:pPr>
+      <w:r>
+        <w:rPr>
+          <w:rFonts w:ascii="Times New Roman" w:eastAsia="Times New Roman" w:hAnsi="Times New Roman" w:cs="Times New Roman"/>
+          <w:sz w:val="24"/>
+          <w:szCs w:val="24"/>
+        </w:rPr>
+        <w:t>compare the enemy3 and enemy3test to see if it has the same XY-coordinates.</w:t>
+      </w:r>
+    </w:p>
+    <w:p>
+      <w:pPr>
+        <w:pStyle w:val="ListParagraph"/>
+        <w:numPr>
+          <w:ilvl w:val="2"/>
+          <w:numId w:val="11"/>
+        </w:numPr>
+        <w:rPr>
+          <w:rFonts w:ascii="Times New Roman" w:eastAsia="Times New Roman" w:hAnsi="Times New Roman" w:cs="Times New Roman"/>
+          <w:sz w:val="24"/>
+          <w:szCs w:val="24"/>
+        </w:rPr>
+      </w:pPr>
+      <w:r>
+        <w:rPr>
+          <w:rFonts w:ascii="Times New Roman" w:eastAsia="Times New Roman" w:hAnsi="Times New Roman" w:cs="Times New Roman"/>
+          <w:sz w:val="24"/>
+          <w:szCs w:val="24"/>
+        </w:rPr>
+        <w:t xml:space="preserve">Compares the classification of </w:t>
+      </w:r>
+      <w:r>
+        <w:rPr>
+          <w:rFonts w:ascii="Times New Roman" w:eastAsia="Times New Roman" w:hAnsi="Times New Roman" w:cs="Times New Roman"/>
+          <w:sz w:val="24"/>
+          <w:szCs w:val="24"/>
+        </w:rPr>
+        <w:t>enemy</w:t>
+      </w:r>
+      <w:r>
+        <w:rPr>
+          <w:rFonts w:ascii="Times New Roman" w:eastAsia="Times New Roman" w:hAnsi="Times New Roman" w:cs="Times New Roman"/>
+          <w:sz w:val="24"/>
+          <w:szCs w:val="24"/>
+        </w:rPr>
+        <w:t>3</w:t>
+      </w:r>
+      <w:r>
+        <w:rPr>
+          <w:rFonts w:ascii="Times New Roman" w:eastAsia="Times New Roman" w:hAnsi="Times New Roman" w:cs="Times New Roman"/>
+          <w:sz w:val="24"/>
+          <w:szCs w:val="24"/>
+        </w:rPr>
+        <w:t xml:space="preserve"> and enemy</w:t>
+      </w:r>
+      <w:r>
+        <w:rPr>
+          <w:rFonts w:ascii="Times New Roman" w:eastAsia="Times New Roman" w:hAnsi="Times New Roman" w:cs="Times New Roman"/>
+          <w:sz w:val="24"/>
+          <w:szCs w:val="24"/>
+        </w:rPr>
+        <w:t>3</w:t>
+      </w:r>
+      <w:r>
+        <w:rPr>
+          <w:rFonts w:ascii="Times New Roman" w:eastAsia="Times New Roman" w:hAnsi="Times New Roman" w:cs="Times New Roman"/>
+          <w:sz w:val="24"/>
+          <w:szCs w:val="24"/>
+        </w:rPr>
+        <w:t>test</w:t>
+      </w:r>
+      <w:r>
+        <w:rPr>
+          <w:rFonts w:ascii="Times New Roman" w:eastAsia="Times New Roman" w:hAnsi="Times New Roman" w:cs="Times New Roman"/>
+          <w:sz w:val="24"/>
+          <w:szCs w:val="24"/>
+        </w:rPr>
+        <w:t>, checking to see that they are the same</w:t>
+      </w:r>
+    </w:p>
+    <w:p>
+      <w:pPr>
+        <w:pStyle w:val="ListParagraph"/>
+        <w:numPr>
+          <w:ilvl w:val="2"/>
+          <w:numId w:val="11"/>
+        </w:numPr>
+        <w:rPr>
+          <w:rFonts w:ascii="Times New Roman" w:eastAsia="Times New Roman" w:hAnsi="Times New Roman" w:cs="Times New Roman"/>
+          <w:sz w:val="24"/>
+          <w:szCs w:val="24"/>
+        </w:rPr>
+      </w:pPr>
+      <w:r>
+        <w:rPr>
+          <w:rFonts w:ascii="Times New Roman" w:eastAsia="Times New Roman" w:hAnsi="Times New Roman" w:cs="Times New Roman"/>
+          <w:sz w:val="24"/>
+          <w:szCs w:val="24"/>
+        </w:rPr>
+        <w:t>Checks to see if the enemy</w:t>
+      </w:r>
+      <w:r>
+        <w:rPr>
+          <w:rFonts w:ascii="Times New Roman" w:eastAsia="Times New Roman" w:hAnsi="Times New Roman" w:cs="Times New Roman"/>
+          <w:sz w:val="24"/>
+          <w:szCs w:val="24"/>
+        </w:rPr>
+        <w:t>3</w:t>
+      </w:r>
+      <w:r>
+        <w:rPr>
+          <w:rFonts w:ascii="Times New Roman" w:eastAsia="Times New Roman" w:hAnsi="Times New Roman" w:cs="Times New Roman"/>
+          <w:sz w:val="24"/>
+          <w:szCs w:val="24"/>
+        </w:rPr>
+        <w:t>test’s classification is “</w:t>
+      </w:r>
+      <w:r>
+        <w:rPr>
+          <w:rFonts w:ascii="Times New Roman" w:eastAsia="Times New Roman" w:hAnsi="Times New Roman" w:cs="Times New Roman"/>
+          <w:sz w:val="24"/>
+          <w:szCs w:val="24"/>
+        </w:rPr>
+        <w:t>Pink</w:t>
+      </w:r>
+      <w:r>
+        <w:rPr>
+          <w:rFonts w:ascii="Times New Roman" w:eastAsia="Times New Roman" w:hAnsi="Times New Roman" w:cs="Times New Roman"/>
+          <w:sz w:val="24"/>
+          <w:szCs w:val="24"/>
+        </w:rPr>
+        <w:t>” matching the classification name for each enemy</w:t>
+      </w:r>
+      <w:r>
+        <w:rPr>
+          <w:rFonts w:ascii="Times New Roman" w:eastAsia="Times New Roman" w:hAnsi="Times New Roman" w:cs="Times New Roman"/>
+          <w:sz w:val="24"/>
+          <w:szCs w:val="24"/>
+        </w:rPr>
+        <w:t>3</w:t>
+      </w:r>
+    </w:p>
+    <w:p>
+      <w:pPr>
+        <w:pStyle w:val="ListParagraph"/>
+        <w:numPr>
+          <w:ilvl w:val="0"/>
+          <w:numId w:val="11"/>
+        </w:numPr>
+        <w:rPr>
+          <w:rFonts w:ascii="Times New Roman" w:eastAsia="Times New Roman" w:hAnsi="Times New Roman" w:cs="Times New Roman"/>
+          <w:sz w:val="24"/>
+          <w:szCs w:val="24"/>
+        </w:rPr>
+      </w:pPr>
+      <w:r>
+        <w:rPr>
+          <w:rFonts w:ascii="Times New Roman" w:eastAsia="Times New Roman" w:hAnsi="Times New Roman" w:cs="Times New Roman"/>
+          <w:sz w:val="24"/>
+          <w:szCs w:val="24"/>
+        </w:rPr>
+        <w:t xml:space="preserve">Each type of enemy should have different health. </w:t>
+      </w:r>
+    </w:p>
+    <w:p>
+      <w:pPr>
+        <w:pStyle w:val="ListParagraph"/>
+        <w:numPr>
+          <w:ilvl w:val="1"/>
+          <w:numId w:val="11"/>
+        </w:numPr>
+        <w:rPr>
+          <w:rFonts w:ascii="Times New Roman" w:eastAsia="Times New Roman" w:hAnsi="Times New Roman" w:cs="Times New Roman"/>
+          <w:sz w:val="24"/>
+          <w:szCs w:val="24"/>
+        </w:rPr>
+      </w:pPr>
+      <w:proofErr w:type="spellStart"/>
+      <w:proofErr w:type="gramStart"/>
+      <w:r>
+        <w:rPr>
+          <w:rFonts w:ascii="Times New Roman" w:eastAsia="Times New Roman" w:hAnsi="Times New Roman" w:cs="Times New Roman"/>
+          <w:sz w:val="24"/>
+          <w:szCs w:val="24"/>
+        </w:rPr>
+        <w:t>testEnemyHealth</w:t>
+      </w:r>
+      <w:proofErr w:type="spellEnd"/>
+      <w:r>
+        <w:rPr>
+          <w:rFonts w:ascii="Times New Roman" w:eastAsia="Times New Roman" w:hAnsi="Times New Roman" w:cs="Times New Roman"/>
+          <w:sz w:val="24"/>
+          <w:szCs w:val="24"/>
+        </w:rPr>
+        <w:t>(</w:t>
+      </w:r>
+      <w:proofErr w:type="gramEnd"/>
+      <w:r>
+        <w:rPr>
+          <w:rFonts w:ascii="Times New Roman" w:eastAsia="Times New Roman" w:hAnsi="Times New Roman" w:cs="Times New Roman"/>
+          <w:sz w:val="24"/>
+          <w:szCs w:val="24"/>
+        </w:rPr>
+        <w:t>)</w:t>
+      </w:r>
+    </w:p>
+    <w:p>
+      <w:pPr>
+        <w:pStyle w:val="ListParagraph"/>
+        <w:numPr>
+          <w:ilvl w:val="2"/>
+          <w:numId w:val="11"/>
+        </w:numPr>
+        <w:rPr>
+          <w:rFonts w:ascii="Times New Roman" w:eastAsia="Times New Roman" w:hAnsi="Times New Roman" w:cs="Times New Roman"/>
+          <w:sz w:val="24"/>
+          <w:szCs w:val="24"/>
+        </w:rPr>
+      </w:pPr>
+      <w:r>
+        <w:rPr>
+          <w:rFonts w:ascii="Times New Roman" w:eastAsia="Times New Roman" w:hAnsi="Times New Roman" w:cs="Times New Roman"/>
+          <w:sz w:val="24"/>
+          <w:szCs w:val="24"/>
+        </w:rPr>
+        <w:t>Create</w:t>
+      </w:r>
+      <w:r>
+        <w:rPr>
+          <w:rFonts w:ascii="Times New Roman" w:eastAsia="Times New Roman" w:hAnsi="Times New Roman" w:cs="Times New Roman"/>
+          <w:sz w:val="24"/>
+          <w:szCs w:val="24"/>
+        </w:rPr>
+        <w:t>s</w:t>
+      </w:r>
+      <w:r>
+        <w:rPr>
+          <w:rFonts w:ascii="Times New Roman" w:eastAsia="Times New Roman" w:hAnsi="Times New Roman" w:cs="Times New Roman"/>
+          <w:sz w:val="24"/>
+          <w:szCs w:val="24"/>
+        </w:rPr>
+        <w:t xml:space="preserve"> an enemy type 1</w:t>
+      </w:r>
+    </w:p>
+    <w:p>
+      <w:pPr>
+        <w:pStyle w:val="ListParagraph"/>
+        <w:numPr>
+          <w:ilvl w:val="2"/>
+          <w:numId w:val="11"/>
+        </w:numPr>
+        <w:rPr>
+          <w:rFonts w:ascii="Times New Roman" w:eastAsia="Times New Roman" w:hAnsi="Times New Roman" w:cs="Times New Roman"/>
+          <w:sz w:val="24"/>
+          <w:szCs w:val="24"/>
+        </w:rPr>
+      </w:pPr>
+      <w:r>
+        <w:rPr>
+          <w:rFonts w:ascii="Times New Roman" w:eastAsia="Times New Roman" w:hAnsi="Times New Roman" w:cs="Times New Roman"/>
+          <w:sz w:val="24"/>
+          <w:szCs w:val="24"/>
+        </w:rPr>
+        <w:t>Create</w:t>
+      </w:r>
+      <w:r>
+        <w:rPr>
+          <w:rFonts w:ascii="Times New Roman" w:eastAsia="Times New Roman" w:hAnsi="Times New Roman" w:cs="Times New Roman"/>
+          <w:sz w:val="24"/>
+          <w:szCs w:val="24"/>
+        </w:rPr>
+        <w:t>s</w:t>
+      </w:r>
+      <w:r>
+        <w:rPr>
+          <w:rFonts w:ascii="Times New Roman" w:eastAsia="Times New Roman" w:hAnsi="Times New Roman" w:cs="Times New Roman"/>
+          <w:sz w:val="24"/>
+          <w:szCs w:val="24"/>
+        </w:rPr>
+        <w:t xml:space="preserve"> an enemy type 2</w:t>
+      </w:r>
+    </w:p>
+    <w:p>
+      <w:pPr>
+        <w:pStyle w:val="ListParagraph"/>
+        <w:numPr>
+          <w:ilvl w:val="2"/>
+          <w:numId w:val="11"/>
+        </w:numPr>
+        <w:rPr>
+          <w:rFonts w:ascii="Times New Roman" w:eastAsia="Times New Roman" w:hAnsi="Times New Roman" w:cs="Times New Roman"/>
+          <w:sz w:val="24"/>
+          <w:szCs w:val="24"/>
+        </w:rPr>
+      </w:pPr>
+      <w:r>
+        <w:rPr>
+          <w:rFonts w:ascii="Times New Roman" w:eastAsia="Times New Roman" w:hAnsi="Times New Roman" w:cs="Times New Roman"/>
+          <w:sz w:val="24"/>
+          <w:szCs w:val="24"/>
+        </w:rPr>
+        <w:t>Create</w:t>
+      </w:r>
+      <w:r>
+        <w:rPr>
+          <w:rFonts w:ascii="Times New Roman" w:eastAsia="Times New Roman" w:hAnsi="Times New Roman" w:cs="Times New Roman"/>
+          <w:sz w:val="24"/>
+          <w:szCs w:val="24"/>
+        </w:rPr>
+        <w:t>s</w:t>
+      </w:r>
+      <w:r>
+        <w:rPr>
+          <w:rFonts w:ascii="Times New Roman" w:eastAsia="Times New Roman" w:hAnsi="Times New Roman" w:cs="Times New Roman"/>
+          <w:sz w:val="24"/>
+          <w:szCs w:val="24"/>
+        </w:rPr>
+        <w:t xml:space="preserve"> an enemy type 3</w:t>
+      </w:r>
+    </w:p>
+    <w:p>
+      <w:pPr>
+        <w:pStyle w:val="ListParagraph"/>
+        <w:numPr>
+          <w:ilvl w:val="2"/>
+          <w:numId w:val="11"/>
+        </w:numPr>
+        <w:rPr>
+          <w:rFonts w:ascii="Times New Roman" w:eastAsia="Times New Roman" w:hAnsi="Times New Roman" w:cs="Times New Roman"/>
+          <w:sz w:val="24"/>
+          <w:szCs w:val="24"/>
+        </w:rPr>
+      </w:pPr>
+      <w:r>
+        <w:rPr>
+          <w:rFonts w:ascii="Times New Roman" w:eastAsia="Times New Roman" w:hAnsi="Times New Roman" w:cs="Times New Roman"/>
+          <w:sz w:val="24"/>
+          <w:szCs w:val="24"/>
+        </w:rPr>
+        <w:t>compare</w:t>
+      </w:r>
+      <w:r>
+        <w:rPr>
+          <w:rFonts w:ascii="Times New Roman" w:eastAsia="Times New Roman" w:hAnsi="Times New Roman" w:cs="Times New Roman"/>
+          <w:sz w:val="24"/>
+          <w:szCs w:val="24"/>
+        </w:rPr>
+        <w:t>s</w:t>
+      </w:r>
+      <w:r>
+        <w:rPr>
+          <w:rFonts w:ascii="Times New Roman" w:eastAsia="Times New Roman" w:hAnsi="Times New Roman" w:cs="Times New Roman"/>
+          <w:sz w:val="24"/>
+          <w:szCs w:val="24"/>
+        </w:rPr>
+        <w:t xml:space="preserve"> their health and return true if their health </w:t>
+      </w:r>
+      <w:proofErr w:type="gramStart"/>
+      <w:r>
+        <w:rPr>
+          <w:rFonts w:ascii="Times New Roman" w:eastAsia="Times New Roman" w:hAnsi="Times New Roman" w:cs="Times New Roman"/>
+          <w:sz w:val="24"/>
+          <w:szCs w:val="24"/>
+        </w:rPr>
+        <w:t>are</w:t>
+      </w:r>
+      <w:proofErr w:type="gramEnd"/>
+      <w:r>
+        <w:rPr>
+          <w:rFonts w:ascii="Times New Roman" w:eastAsia="Times New Roman" w:hAnsi="Times New Roman" w:cs="Times New Roman"/>
+          <w:sz w:val="24"/>
+          <w:szCs w:val="24"/>
+        </w:rPr>
+        <w:t xml:space="preserve"> different</w:t>
+      </w:r>
+    </w:p>
+    <w:p>
+      <w:pPr>
+        <w:pStyle w:val="ListParagraph"/>
+        <w:numPr>
+          <w:ilvl w:val="2"/>
+          <w:numId w:val="11"/>
+        </w:numPr>
+        <w:rPr>
+          <w:rFonts w:ascii="Times New Roman" w:eastAsia="Times New Roman" w:hAnsi="Times New Roman" w:cs="Times New Roman"/>
+          <w:sz w:val="24"/>
+          <w:szCs w:val="24"/>
+        </w:rPr>
+      </w:pPr>
+      <w:r>
+        <w:rPr>
+          <w:rFonts w:ascii="Times New Roman" w:eastAsia="Times New Roman" w:hAnsi="Times New Roman" w:cs="Times New Roman"/>
+          <w:sz w:val="24"/>
+          <w:szCs w:val="24"/>
+        </w:rPr>
+        <w:t>checks to see that different enemy types result in different health values</w:t>
+      </w:r>
+    </w:p>
+    <w:p>
+      <w:pPr>
+        <w:pStyle w:val="ListParagraph"/>
+        <w:numPr>
+          <w:ilvl w:val="0"/>
+          <w:numId w:val="11"/>
+        </w:numPr>
+        <w:rPr>
+          <w:rFonts w:ascii="Times New Roman" w:eastAsia="Times New Roman" w:hAnsi="Times New Roman" w:cs="Times New Roman"/>
+          <w:sz w:val="24"/>
+          <w:szCs w:val="24"/>
+          <w:lang w:val="en-US"/>
+        </w:rPr>
+      </w:pPr>
+      <w:r>
+        <w:rPr>
+          <w:rFonts w:ascii="Times New Roman" w:eastAsia="Times New Roman" w:hAnsi="Times New Roman" w:cs="Times New Roman"/>
+          <w:sz w:val="24"/>
+          <w:szCs w:val="24"/>
+          <w:lang w:val="en-US"/>
+        </w:rPr>
+        <w:t>Enemies are walking</w:t>
+      </w:r>
+    </w:p>
+    <w:p>
+      <w:pPr>
+        <w:pStyle w:val="ListParagraph"/>
+        <w:numPr>
+          <w:ilvl w:val="1"/>
+          <w:numId w:val="11"/>
+        </w:numPr>
+        <w:rPr>
+          <w:rFonts w:ascii="Times New Roman" w:eastAsia="Times New Roman" w:hAnsi="Times New Roman" w:cs="Times New Roman"/>
+          <w:sz w:val="24"/>
+          <w:szCs w:val="24"/>
+          <w:lang w:val="en-US"/>
+        </w:rPr>
+      </w:pPr>
+      <w:r>
+        <w:rPr>
+          <w:rFonts w:ascii="Times New Roman" w:eastAsia="Times New Roman" w:hAnsi="Times New Roman" w:cs="Times New Roman"/>
+          <w:sz w:val="24"/>
+          <w:szCs w:val="24"/>
+          <w:lang w:val="en-US"/>
+        </w:rPr>
+        <w:t>Testing that an enemy walks correctly when on a certain portion of the path</w:t>
+      </w:r>
+    </w:p>
+    <w:p>
+      <w:pPr>
+        <w:pStyle w:val="ListParagraph"/>
+        <w:ind w:left="1440"/>
+        <w:rPr>
+          <w:rFonts w:ascii="Times New Roman" w:eastAsia="Times New Roman" w:hAnsi="Times New Roman" w:cs="Times New Roman"/>
+          <w:sz w:val="24"/>
+          <w:szCs w:val="24"/>
+          <w:lang w:val="en-US"/>
+        </w:rPr>
+      </w:pPr>
+      <w:r>
+        <w:rPr>
+          <w:rFonts w:ascii="Times New Roman" w:eastAsia="Times New Roman" w:hAnsi="Times New Roman" w:cs="Times New Roman"/>
+          <w:noProof/>
+          <w:sz w:val="24"/>
+          <w:szCs w:val="24"/>
+          <w:lang w:val="en-US"/>
+        </w:rPr>
+        <mc:AlternateContent>
+          <mc:Choice Requires="wps">
+            <w:drawing>
+              <wp:anchor distT="0" distB="0" distL="114300" distR="114300" simplePos="0" relativeHeight="251663360" behindDoc="0" locked="0" layoutInCell="1" allowOverlap="1" wp14:anchorId="073CCCDD" wp14:editId="5C266118">
+                <wp:simplePos x="0" y="0"/>
+                <wp:positionH relativeFrom="column">
+                  <wp:posOffset>3147060</wp:posOffset>
+                </wp:positionH>
+                <wp:positionV relativeFrom="paragraph">
+                  <wp:posOffset>437515</wp:posOffset>
+                </wp:positionV>
+                <wp:extent cx="960120" cy="281940"/>
+                <wp:effectExtent l="0" t="0" r="5080" b="0"/>
+                <wp:wrapNone/>
+                <wp:docPr id="4" name="Text Box 4"/>
+                <wp:cNvGraphicFramePr/>
+                <a:graphic xmlns:a="http://schemas.openxmlformats.org/drawingml/2006/main">
+                  <a:graphicData uri="http://schemas.microsoft.com/office/word/2010/wordprocessingShape">
+                    <wps:wsp>
+                      <wps:cNvSpPr txBox="1"/>
+                      <wps:spPr>
+                        <a:xfrm>
+                          <a:off x="0" y="0"/>
+                          <a:ext cx="960120" cy="281940"/>
+                        </a:xfrm>
+                        <a:prstGeom prst="rect">
+                          <a:avLst/>
+                        </a:prstGeom>
+                        <a:solidFill>
+                          <a:srgbClr val="03695C"/>
+                        </a:solidFill>
+                        <a:ln w="6350">
+                          <a:noFill/>
+                        </a:ln>
+                      </wps:spPr>
+                      <wps:txbx>
+                        <w:txbxContent>
+                          <w:p>
+                            <w:pPr>
+                              <w:rPr>
+                                <w:lang w:val="en-US"/>
+                              </w:rPr>
+                            </w:pPr>
+                            <w:r>
+                              <w:rPr>
+                                <w:lang w:val="en-US"/>
+                              </w:rPr>
+                              <w:t>Upper Path</w:t>
+                            </w:r>
+                          </w:p>
+                        </w:txbxContent>
+                      </wps:txbx>
+                      <wps:bodyPr rot="0" spcFirstLastPara="0" vertOverflow="overflow" horzOverflow="overflow" vert="horz" wrap="square" lIns="91440" tIns="45720" rIns="91440" bIns="45720" numCol="1" spcCol="0" rtlCol="0" fromWordArt="0" anchor="t" anchorCtr="0" forceAA="0" compatLnSpc="1">
+                        <a:prstTxWarp prst="textNoShape">
+                          <a:avLst/>
+                        </a:prstTxWarp>
+                        <a:noAutofit/>
+                      </wps:bodyPr>
+                    </wps:wsp>
+                  </a:graphicData>
+                </a:graphic>
+                <wp14:sizeRelH relativeFrom="margin">
+                  <wp14:pctWidth>0</wp14:pctWidth>
+                </wp14:sizeRelH>
+                <wp14:sizeRelV relativeFrom="margin">
+                  <wp14:pctHeight>0</wp14:pctHeight>
+                </wp14:sizeRelV>
+              </wp:anchor>
+            </w:drawing>
+          </mc:Choice>
+          <mc:Fallback>
+            <w:pict>
+              <v:shapetype w14:anchorId="073CCCDD" id="_x0000_t202" coordsize="21600,21600" o:spt="202" path="m,l,21600r21600,l21600,xe">
+                <v:stroke joinstyle="miter"/>
+                <v:path gradientshapeok="t" o:connecttype="rect"/>
+              </v:shapetype>
+              <v:shape id="Text Box 4" o:spid="_x0000_s1026" type="#_x0000_t202" style="position:absolute;left:0;text-align:left;margin-left:247.8pt;margin-top:34.45pt;width:75.6pt;height:22.2pt;z-index:251663360;visibility:visible;mso-wrap-style:square;mso-width-percent:0;mso-height-percent:0;mso-wrap-distance-left:9pt;mso-wrap-distance-top:0;mso-wrap-distance-right:9pt;mso-wrap-distance-bottom:0;mso-position-horizontal:absolute;mso-position-horizontal-relative:text;mso-position-vertical:absolute;mso-position-vertical-relative:text;mso-width-percent:0;mso-height-percent:0;mso-width-relative:margin;mso-height-relative:margin;v-text-anchor:top" o:gfxdata="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" fillcolor="#03695c" stroked="f" strokeweight=".5pt">
+                <v:textbox>
+                  <w:txbxContent>
+                    <w:p>
+                      <w:pPr>
+                        <w:rPr>
+                          <w:lang w:val="en-US"/>
+                        </w:rPr>
+                      </w:pPr>
+                      <w:r>
+                        <w:rPr>
+                          <w:lang w:val="en-US"/>
+                        </w:rPr>
+                        <w:t>Upper Path</w:t>
+                      </w:r>
+                    </w:p>
+                  </w:txbxContent>
+                </v:textbox>
+              </v:shape>
+            </w:pict>
+          </mc:Fallback>
+        </mc:AlternateContent>
+      </w:r>
+      <w:r>
+        <w:rPr>
+          <w:rFonts w:ascii="Times New Roman" w:eastAsia="Times New Roman" w:hAnsi="Times New Roman" w:cs="Times New Roman"/>
+          <w:noProof/>
+          <w:sz w:val="24"/>
+          <w:szCs w:val="24"/>
+          <w:lang w:val="en-US"/>
+        </w:rPr>
+        <mc:AlternateContent>
+          <mc:Choice Requires="wps">
+            <w:drawing>
+              <wp:anchor distT="0" distB="0" distL="114300" distR="114300" simplePos="0" relativeHeight="251659264" behindDoc="0" locked="0" layoutInCell="1" allowOverlap="1" wp14:anchorId="208A783B" wp14:editId="4E714E45">
+                <wp:simplePos x="0" y="0"/>
+                <wp:positionH relativeFrom="column">
+                  <wp:posOffset>1630680</wp:posOffset>
+                </wp:positionH>
+                <wp:positionV relativeFrom="paragraph">
+                  <wp:posOffset>1237615</wp:posOffset>
+                </wp:positionV>
+                <wp:extent cx="960120" cy="281940"/>
+                <wp:effectExtent l="0" t="0" r="5080" b="0"/>
+                <wp:wrapNone/>
+                <wp:docPr id="2" name="Text Box 2"/>
+                <wp:cNvGraphicFramePr/>
+                <a:graphic xmlns:a="http://schemas.openxmlformats.org/drawingml/2006/main">
+                  <a:graphicData uri="http://schemas.microsoft.com/office/word/2010/wordprocessingShape">
+                    <wps:wsp>
+                      <wps:cNvSpPr txBox="1"/>
+                      <wps:spPr>
+                        <a:xfrm>
+                          <a:off x="0" y="0"/>
+                          <a:ext cx="960120" cy="281940"/>
+                        </a:xfrm>
+                        <a:prstGeom prst="rect">
+                          <a:avLst/>
+                        </a:prstGeom>
+                        <a:solidFill>
+                          <a:srgbClr val="03695C"/>
+                        </a:solidFill>
+                        <a:ln w="6350">
+                          <a:noFill/>
+                        </a:ln>
+                      </wps:spPr>
+                      <wps:txbx>
+                        <w:txbxContent>
+                          <w:p>
+                            <w:pPr>
+                              <w:rPr>
+                                <w:lang w:val="en-US"/>
+                              </w:rPr>
+                            </w:pPr>
+                            <w:r>
+                              <w:rPr>
+                                <w:lang w:val="en-US"/>
+                              </w:rPr>
+                              <w:t>Lower Path</w:t>
+                            </w:r>
+                          </w:p>
+                        </w:txbxContent>
+                      </wps:txbx>
+                      <wps:bodyPr rot="0" spcFirstLastPara="0" vertOverflow="overflow" horzOverflow="overflow" vert="horz" wrap="square" lIns="91440" tIns="45720" rIns="91440" bIns="45720" numCol="1" spcCol="0" rtlCol="0" fromWordArt="0" anchor="t" anchorCtr="0" forceAA="0" compatLnSpc="1">
+                        <a:prstTxWarp prst="textNoShape">
+                          <a:avLst/>
+                        </a:prstTxWarp>
+                        <a:noAutofit/>
+                      </wps:bodyPr>
+                    </wps:wsp>
+                  </a:graphicData>
+                </a:graphic>
+                <wp14:sizeRelH relativeFrom="margin">
+                  <wp14:pctWidth>0</wp14:pctWidth>
+                </wp14:sizeRelH>
+                <wp14:sizeRelV relativeFrom="margin">
+                  <wp14:pctHeight>0</wp14:pctHeight>
+                </wp14:sizeRelV>
+              </wp:anchor>
+            </w:drawing>
+          </mc:Choice>
+          <mc:Fallback>
+            <w:pict>
+              <v:shape w14:anchorId="208A783B" id="Text Box 2" o:spid="_x0000_s1027" type="#_x0000_t202" style="position:absolute;left:0;text-align:left;margin-left:128.4pt;margin-top:97.45pt;width:75.6pt;height:22.2pt;z-index:251659264;visibility:visible;mso-wrap-style:square;mso-width-percent:0;mso-height-percent:0;mso-wrap-distance-left:9pt;mso-wrap-distance-top:0;mso-wrap-distance-right:9pt;mso-wrap-distance-bottom:0;mso-position-horizontal:absolute;mso-position-horizontal-relative:text;mso-position-vertical:absolute;mso-position-vertical-relative:text;mso-width-percent:0;mso-height-percent:0;mso-width-relative:margin;mso-height-relative:margin;v-text-anchor:top" o:gfxdata="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" fillcolor="#03695c" stroked="f" strokeweight=".5pt">
+                <v:textbox>
+                  <w:txbxContent>
+                    <w:p>
+                      <w:pPr>
+                        <w:rPr>
+                          <w:lang w:val="en-US"/>
+                        </w:rPr>
+                      </w:pPr>
+                      <w:r>
+                        <w:rPr>
+                          <w:lang w:val="en-US"/>
+                        </w:rPr>
+                        <w:t>Lower Path</w:t>
+                      </w:r>
+                    </w:p>
+                  </w:txbxContent>
+                </v:textbox>
+              </v:shape>
+            </w:pict>
+          </mc:Fallback>
+        </mc:AlternateContent>
+      </w:r>
+      <w:r>
+        <w:rPr>
+          <w:rFonts w:ascii="Times New Roman" w:eastAsia="Times New Roman" w:hAnsi="Times New Roman" w:cs="Times New Roman"/>
+          <w:noProof/>
+          <w:sz w:val="24"/>
+          <w:szCs w:val="24"/>
+          <w:lang w:val="en-US"/>
+        </w:rPr>
+        <mc:AlternateContent>
+          <mc:Choice Requires="wps">
+            <w:drawing>
+              <wp:anchor distT="0" distB="0" distL="114300" distR="114300" simplePos="0" relativeHeight="251661312" behindDoc="0" locked="0" layoutInCell="1" allowOverlap="1" wp14:anchorId="53451374" wp14:editId="59BA2A8F">
+                <wp:simplePos x="0" y="0"/>
+                <wp:positionH relativeFrom="column">
+                  <wp:posOffset>3048000</wp:posOffset>
+                </wp:positionH>
+                <wp:positionV relativeFrom="paragraph">
+                  <wp:posOffset>1237615</wp:posOffset>
+                </wp:positionV>
+                <wp:extent cx="960120" cy="281940"/>
+                <wp:effectExtent l="0" t="0" r="5080" b="0"/>
+                <wp:wrapNone/>
+                <wp:docPr id="3" name="Text Box 3"/>
+                <wp:cNvGraphicFramePr/>
+                <a:graphic xmlns:a="http://schemas.openxmlformats.org/drawingml/2006/main">
+                  <a:graphicData uri="http://schemas.microsoft.com/office/word/2010/wordprocessingShape">
+                    <wps:wsp>
+                      <wps:cNvSpPr txBox="1"/>
+                      <wps:spPr>
+                        <a:xfrm>
+                          <a:off x="0" y="0"/>
+                          <a:ext cx="960120" cy="281940"/>
+                        </a:xfrm>
+                        <a:prstGeom prst="rect">
+                          <a:avLst/>
+                        </a:prstGeom>
+                        <a:solidFill>
+                          <a:srgbClr val="03695C"/>
+                        </a:solidFill>
+                        <a:ln w="6350">
+                          <a:noFill/>
+                        </a:ln>
+                      </wps:spPr>
+                      <wps:txbx>
+                        <w:txbxContent>
+                          <w:p>
+                            <w:pPr>
+                              <w:rPr>
+                                <w:lang w:val="en-US"/>
+                              </w:rPr>
+                            </w:pPr>
+                            <w:r>
+                              <w:rPr>
+                                <w:lang w:val="en-US"/>
+                              </w:rPr>
+                              <w:t>Middle Path</w:t>
+                            </w:r>
+                          </w:p>
+                        </w:txbxContent>
+                      </wps:txbx>
+                      <wps:bodyPr rot="0" spcFirstLastPara="0" vertOverflow="overflow" horzOverflow="overflow" vert="horz" wrap="square" lIns="91440" tIns="45720" rIns="91440" bIns="45720" numCol="1" spcCol="0" rtlCol="0" fromWordArt="0" anchor="t" anchorCtr="0" forceAA="0" compatLnSpc="1">
+                        <a:prstTxWarp prst="textNoShape">
+                          <a:avLst/>
+                        </a:prstTxWarp>
+                        <a:noAutofit/>
+                      </wps:bodyPr>
+                    </wps:wsp>
+                  </a:graphicData>
+                </a:graphic>
+                <wp14:sizeRelH relativeFrom="margin">
+                  <wp14:pctWidth>0</wp14:pctWidth>
+                </wp14:sizeRelH>
+                <wp14:sizeRelV relativeFrom="margin">
+                  <wp14:pctHeight>0</wp14:pctHeight>
+                </wp14:sizeRelV>
+              </wp:anchor>
+            </w:drawing>
+          </mc:Choice>
+          <mc:Fallback>
+            <w:pict>
+              <v:shape w14:anchorId="53451374" id="Text Box 3" o:spid="_x0000_s1028" type="#_x0000_t202" style="position:absolute;left:0;text-align:left;margin-left:240pt;margin-top:97.45pt;width:75.6pt;height:22.2pt;z-index:251661312;visibility:visible;mso-wrap-style:square;mso-width-percent:0;mso-height-percent:0;mso-wrap-distance-left:9pt;mso-wrap-distance-top:0;mso-wrap-distance-right:9pt;mso-wrap-distance-bottom:0;mso-position-horizontal:absolute;mso-position-horizontal-relative:text;mso-position-vertical:absolute;mso-position-vertical-relative:text;mso-width-percent:0;mso-height-percent:0;mso-width-relative:margin;mso-height-relative:margin;v-text-anchor:top" o:gfxdata="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" fillcolor="#03695c" stroked="f" strokeweight=".5pt">
+                <v:textbox>
+                  <w:txbxContent>
+                    <w:p>
+                      <w:pPr>
+                        <w:rPr>
+                          <w:lang w:val="en-US"/>
+                        </w:rPr>
+                      </w:pPr>
+                      <w:r>
+                        <w:rPr>
+                          <w:lang w:val="en-US"/>
+                        </w:rPr>
+                        <w:t>Middle Path</w:t>
+                      </w:r>
+                    </w:p>
+                  </w:txbxContent>
+                </v:textbox>
+              </v:shape>
+            </w:pict>
+          </mc:Fallback>
+        </mc:AlternateContent>
+      </w:r>
+      <w:r>
+        <w:rPr>
+          <w:rFonts w:ascii="Times New Roman" w:eastAsia="Times New Roman" w:hAnsi="Times New Roman" w:cs="Times New Roman"/>
+          <w:noProof/>
+          <w:sz w:val="24"/>
+          <w:szCs w:val="24"/>
+          <w:lang w:val="en-US"/>
+        </w:rPr>
+        <w:drawing>
+          <wp:inline distT="0" distB="0" distL="0" distR="0" wp14:anchorId="7B228B76" wp14:editId="0334042E">
+            <wp:extent cx="3463092" cy="2304288"/>
+            <wp:effectExtent l="0" t="0" r="4445" b="0"/>
+            <wp:docPr id="1" name="Picture 1" descr="A picture containing icon&#10;&#10;Description automatically generated"/>
+            <wp:cNvGraphicFramePr>
+              <a:graphicFrameLocks xmlns:a="http://schemas.openxmlformats.org/drawingml/2006/main" noChangeAspect="1"/>
+            </wp:cNvGraphicFramePr>
+            <a:graphic xmlns:a="http://schemas.openxmlformats.org/drawingml/2006/main">
+              <a:graphicData uri="http://schemas.openxmlformats.org/drawingml/2006/picture">
+                <pic:pic xmlns:pic="http://schemas.openxmlformats.org/drawingml/2006/picture">
+                  <pic:nvPicPr>
+                    <pic:cNvPr id="1" name="Picture 1" descr="A picture containing icon&#10;&#10;Description automatically generated"/>
+                    <pic:cNvPicPr/>
+                  </pic:nvPicPr>
+                  <pic:blipFill>
+                    <a:blip r:embed="rId5" cstate="print">
+                      <a:extLst>
+                        <a:ext uri="{28A0092B-C50C-407E-A947-70E740481C1C}">
+                          <a14:useLocalDpi xmlns:a14="http://schemas.microsoft.com/office/drawing/2010/main" val="0"/>
+                        </a:ext>
+                      </a:extLst>
+                    </a:blip>
+                    <a:stretch>
+                      <a:fillRect/>
+                    </a:stretch>
+                  </pic:blipFill>
+                  <pic:spPr>
+                    <a:xfrm>
+                      <a:off x="0" y="0"/>
+                      <a:ext cx="3463092" cy="2304288"/>
+                    </a:xfrm>
+                    <a:prstGeom prst="rect">
+                      <a:avLst/>
+                    </a:prstGeom>
+                  </pic:spPr>
+                </pic:pic>
+              </a:graphicData>
+            </a:graphic>
+          </wp:inline>
+        </w:drawing>
+      </w:r>
+    </w:p>
+    <w:p>
+      <w:pPr>
+        <w:pStyle w:val="ListParagraph"/>
+        <w:numPr>
+          <w:ilvl w:val="2"/>
+          <w:numId w:val="11"/>
+        </w:numPr>
+        <w:rPr>
+          <w:rFonts w:ascii="Times New Roman" w:eastAsia="Times New Roman" w:hAnsi="Times New Roman" w:cs="Times New Roman"/>
+          <w:sz w:val="24"/>
+          <w:szCs w:val="24"/>
+          <w:lang w:val="en-US"/>
+        </w:rPr>
+      </w:pPr>
+      <w:proofErr w:type="spellStart"/>
+      <w:proofErr w:type="gramStart"/>
+      <w:r>
+        <w:rPr>
+          <w:rFonts w:ascii="Times New Roman" w:eastAsia="Times New Roman" w:hAnsi="Times New Roman" w:cs="Times New Roman"/>
+          <w:sz w:val="24"/>
+          <w:szCs w:val="24"/>
+          <w:lang w:val="en-US"/>
+        </w:rPr>
+        <w:lastRenderedPageBreak/>
+        <w:t>testEnemyWalkUpperPath</w:t>
+      </w:r>
+      <w:proofErr w:type="spellEnd"/>
+      <w:r>
+        <w:rPr>
+          <w:rFonts w:ascii="Times New Roman" w:eastAsia="Times New Roman" w:hAnsi="Times New Roman" w:cs="Times New Roman"/>
+          <w:sz w:val="24"/>
+          <w:szCs w:val="24"/>
+          <w:lang w:val="en-US"/>
+        </w:rPr>
+        <w:t>(</w:t>
+      </w:r>
+      <w:proofErr w:type="gramEnd"/>
+      <w:r>
+        <w:rPr>
+          <w:rFonts w:ascii="Times New Roman" w:eastAsia="Times New Roman" w:hAnsi="Times New Roman" w:cs="Times New Roman"/>
+          <w:sz w:val="24"/>
+          <w:szCs w:val="24"/>
+          <w:lang w:val="en-US"/>
+        </w:rPr>
+        <w:t>)</w:t>
+      </w:r>
+    </w:p>
+    <w:p>
+      <w:pPr>
+        <w:pStyle w:val="ListParagraph"/>
+        <w:numPr>
+          <w:ilvl w:val="3"/>
+          <w:numId w:val="11"/>
+        </w:numPr>
+        <w:rPr>
+          <w:rFonts w:ascii="Times New Roman" w:eastAsia="Times New Roman" w:hAnsi="Times New Roman" w:cs="Times New Roman"/>
+          <w:sz w:val="24"/>
+          <w:szCs w:val="24"/>
+          <w:lang w:val="en-US"/>
+        </w:rPr>
+      </w:pPr>
+      <w:r>
+        <w:rPr>
+          <w:rFonts w:ascii="Times New Roman" w:eastAsia="Times New Roman" w:hAnsi="Times New Roman" w:cs="Times New Roman"/>
+          <w:sz w:val="24"/>
+          <w:szCs w:val="24"/>
+          <w:lang w:val="en-US"/>
+        </w:rPr>
+        <w:t>Checks if the enemy on the upper path correctly walks to the left</w:t>
+      </w:r>
+    </w:p>
+    <w:p>
+      <w:pPr>
+        <w:pStyle w:val="ListParagraph"/>
+        <w:numPr>
+          <w:ilvl w:val="3"/>
+          <w:numId w:val="11"/>
+        </w:numPr>
+        <w:rPr>
+          <w:rFonts w:ascii="Times New Roman" w:eastAsia="Times New Roman" w:hAnsi="Times New Roman" w:cs="Times New Roman"/>
+          <w:sz w:val="24"/>
+          <w:szCs w:val="24"/>
+          <w:lang w:val="en-US"/>
+        </w:rPr>
+      </w:pPr>
+      <w:r>
+        <w:rPr>
+          <w:rFonts w:ascii="Times New Roman" w:eastAsia="Times New Roman" w:hAnsi="Times New Roman" w:cs="Times New Roman"/>
+          <w:sz w:val="24"/>
+          <w:szCs w:val="24"/>
+          <w:lang w:val="en-US"/>
+        </w:rPr>
+        <w:t>Creates an Enemy1 on the upper path</w:t>
+      </w:r>
+    </w:p>
+    <w:p>
+      <w:pPr>
+        <w:pStyle w:val="ListParagraph"/>
+        <w:numPr>
+          <w:ilvl w:val="2"/>
+          <w:numId w:val="11"/>
+        </w:numPr>
+        <w:rPr>
+          <w:rFonts w:ascii="Times New Roman" w:eastAsia="Times New Roman" w:hAnsi="Times New Roman" w:cs="Times New Roman"/>
+          <w:sz w:val="24"/>
+          <w:szCs w:val="24"/>
+          <w:lang w:val="en-US"/>
+        </w:rPr>
+      </w:pPr>
+      <w:proofErr w:type="spellStart"/>
+      <w:proofErr w:type="gramStart"/>
+      <w:r>
+        <w:rPr>
+          <w:rFonts w:ascii="Times New Roman" w:eastAsia="Times New Roman" w:hAnsi="Times New Roman" w:cs="Times New Roman"/>
+          <w:sz w:val="24"/>
+          <w:szCs w:val="24"/>
+          <w:lang w:val="en-US"/>
+        </w:rPr>
+        <w:t>testEnemyWalkMiddlePath</w:t>
+      </w:r>
+      <w:proofErr w:type="spellEnd"/>
+      <w:r>
+        <w:rPr>
+          <w:rFonts w:ascii="Times New Roman" w:eastAsia="Times New Roman" w:hAnsi="Times New Roman" w:cs="Times New Roman"/>
+          <w:sz w:val="24"/>
+          <w:szCs w:val="24"/>
+          <w:lang w:val="en-US"/>
+        </w:rPr>
+        <w:t>(</w:t>
+      </w:r>
+      <w:proofErr w:type="gramEnd"/>
+      <w:r>
+        <w:rPr>
+          <w:rFonts w:ascii="Times New Roman" w:eastAsia="Times New Roman" w:hAnsi="Times New Roman" w:cs="Times New Roman"/>
+          <w:sz w:val="24"/>
+          <w:szCs w:val="24"/>
+          <w:lang w:val="en-US"/>
+        </w:rPr>
+        <w:t>)</w:t>
+      </w:r>
+    </w:p>
+    <w:p>
+      <w:pPr>
+        <w:pStyle w:val="ListParagraph"/>
+        <w:numPr>
+          <w:ilvl w:val="3"/>
+          <w:numId w:val="11"/>
+        </w:numPr>
+        <w:rPr>
+          <w:rFonts w:ascii="Times New Roman" w:eastAsia="Times New Roman" w:hAnsi="Times New Roman" w:cs="Times New Roman"/>
+          <w:sz w:val="24"/>
+          <w:szCs w:val="24"/>
+          <w:lang w:val="en-US"/>
+        </w:rPr>
+      </w:pPr>
+      <w:r>
+        <w:rPr>
+          <w:rFonts w:ascii="Times New Roman" w:eastAsia="Times New Roman" w:hAnsi="Times New Roman" w:cs="Times New Roman"/>
+          <w:sz w:val="24"/>
+          <w:szCs w:val="24"/>
+          <w:lang w:val="en-US"/>
+        </w:rPr>
+        <w:t>Checks if the enemy on the middle path correctly walks downwards</w:t>
+      </w:r>
+    </w:p>
+    <w:p>
+      <w:pPr>
+        <w:pStyle w:val="ListParagraph"/>
+        <w:numPr>
+          <w:ilvl w:val="2"/>
+          <w:numId w:val="11"/>
+        </w:numPr>
+        <w:rPr>
+          <w:rFonts w:ascii="Times New Roman" w:eastAsia="Times New Roman" w:hAnsi="Times New Roman" w:cs="Times New Roman"/>
+          <w:sz w:val="24"/>
+          <w:szCs w:val="24"/>
+          <w:lang w:val="en-US"/>
+        </w:rPr>
+      </w:pPr>
+      <w:proofErr w:type="spellStart"/>
+      <w:proofErr w:type="gramStart"/>
+      <w:r>
+        <w:rPr>
+          <w:rFonts w:ascii="Times New Roman" w:eastAsia="Times New Roman" w:hAnsi="Times New Roman" w:cs="Times New Roman"/>
+          <w:sz w:val="24"/>
+          <w:szCs w:val="24"/>
+          <w:lang w:val="en-US"/>
+        </w:rPr>
+        <w:t>testEnemyWalkLowerPath</w:t>
+      </w:r>
+      <w:proofErr w:type="spellEnd"/>
+      <w:r>
+        <w:rPr>
+          <w:rFonts w:ascii="Times New Roman" w:eastAsia="Times New Roman" w:hAnsi="Times New Roman" w:cs="Times New Roman"/>
+          <w:sz w:val="24"/>
+          <w:szCs w:val="24"/>
+          <w:lang w:val="en-US"/>
+        </w:rPr>
+        <w:t>(</w:t>
+      </w:r>
+      <w:proofErr w:type="gramEnd"/>
+      <w:r>
+        <w:rPr>
+          <w:rFonts w:ascii="Times New Roman" w:eastAsia="Times New Roman" w:hAnsi="Times New Roman" w:cs="Times New Roman"/>
+          <w:sz w:val="24"/>
+          <w:szCs w:val="24"/>
+          <w:lang w:val="en-US"/>
+        </w:rPr>
+        <w:t>)</w:t>
+      </w:r>
+    </w:p>
+    <w:p>
+      <w:pPr>
+        <w:pStyle w:val="ListParagraph"/>
+        <w:numPr>
+          <w:ilvl w:val="3"/>
+          <w:numId w:val="11"/>
+        </w:numPr>
+        <w:rPr>
+          <w:rFonts w:ascii="Times New Roman" w:eastAsia="Times New Roman" w:hAnsi="Times New Roman" w:cs="Times New Roman"/>
+          <w:sz w:val="24"/>
+          <w:szCs w:val="24"/>
+          <w:lang w:val="en-US"/>
+        </w:rPr>
+      </w:pPr>
+      <w:r>
+        <w:rPr>
+          <w:rFonts w:ascii="Times New Roman" w:eastAsia="Times New Roman" w:hAnsi="Times New Roman" w:cs="Times New Roman"/>
+          <w:sz w:val="24"/>
+          <w:szCs w:val="24"/>
+          <w:lang w:val="en-US"/>
+        </w:rPr>
+        <w:t>Creates enemy1 on the lower path close to the base</w:t>
+      </w:r>
+    </w:p>
+    <w:p>
+      <w:pPr>
+        <w:pStyle w:val="ListParagraph"/>
+        <w:numPr>
+          <w:ilvl w:val="3"/>
+          <w:numId w:val="11"/>
+        </w:numPr>
+        <w:rPr>
+          <w:rFonts w:ascii="Times New Roman" w:eastAsia="Times New Roman" w:hAnsi="Times New Roman" w:cs="Times New Roman"/>
+          <w:sz w:val="24"/>
+          <w:szCs w:val="24"/>
+          <w:lang w:val="en-US"/>
+        </w:rPr>
+      </w:pPr>
+      <w:r>
+        <w:rPr>
+          <w:rFonts w:ascii="Times New Roman" w:eastAsia="Times New Roman" w:hAnsi="Times New Roman" w:cs="Times New Roman"/>
+          <w:sz w:val="24"/>
+          <w:szCs w:val="24"/>
+          <w:lang w:val="en-US"/>
+        </w:rPr>
+        <w:t>Checks if the enemy on the lower path correctly walks left into the base and disappears</w:t>
+      </w:r>
+    </w:p>
+    <w:p>
+      <w:pPr>
+        <w:pStyle w:val="ListParagraph"/>
+        <w:numPr>
+          <w:ilvl w:val="2"/>
+          <w:numId w:val="11"/>
+        </w:numPr>
+        <w:rPr>
+          <w:rFonts w:ascii="Times New Roman" w:eastAsia="Times New Roman" w:hAnsi="Times New Roman" w:cs="Times New Roman"/>
+          <w:sz w:val="24"/>
+          <w:szCs w:val="24"/>
+          <w:lang w:val="en-US"/>
+        </w:rPr>
+      </w:pPr>
+      <w:r>
+        <w:rPr>
+          <w:rFonts w:ascii="Times New Roman" w:eastAsia="Times New Roman" w:hAnsi="Times New Roman" w:cs="Times New Roman"/>
+          <w:sz w:val="24"/>
+          <w:szCs w:val="24"/>
+          <w:lang w:val="en-US"/>
+        </w:rPr>
+        <w:t>Initial x and y position of each enemy in the array list at the start of the game is different from their x and y position when they have walked to reach the base</w:t>
+      </w:r>
+    </w:p>
+    <w:p>
+      <w:pPr>
+        <w:pStyle w:val="ListParagraph"/>
+        <w:numPr>
+          <w:ilvl w:val="1"/>
+          <w:numId w:val="11"/>
+        </w:numPr>
+        <w:rPr>
+          <w:rFonts w:ascii="Times New Roman" w:eastAsia="Times New Roman" w:hAnsi="Times New Roman" w:cs="Times New Roman"/>
+          <w:sz w:val="24"/>
+          <w:szCs w:val="24"/>
+          <w:lang w:val="en-US"/>
+        </w:rPr>
+      </w:pPr>
+      <w:r>
+        <w:rPr>
+          <w:rFonts w:ascii="Times New Roman" w:eastAsia="Times New Roman" w:hAnsi="Times New Roman" w:cs="Times New Roman"/>
+          <w:sz w:val="24"/>
+          <w:szCs w:val="24"/>
+          <w:lang w:val="en-US"/>
+        </w:rPr>
+        <w:t>Testing that different enemies walk correctly when in the upper path</w:t>
+      </w:r>
+    </w:p>
+    <w:p>
+      <w:pPr>
+        <w:pStyle w:val="ListParagraph"/>
+        <w:numPr>
+          <w:ilvl w:val="2"/>
+          <w:numId w:val="11"/>
+        </w:numPr>
+        <w:rPr>
+          <w:rFonts w:ascii="Times New Roman" w:eastAsia="Times New Roman" w:hAnsi="Times New Roman" w:cs="Times New Roman"/>
+          <w:sz w:val="24"/>
+          <w:szCs w:val="24"/>
+          <w:lang w:val="en-US"/>
+        </w:rPr>
+      </w:pPr>
+      <w:r>
+        <w:rPr>
+          <w:rFonts w:ascii="Times New Roman" w:eastAsia="Times New Roman" w:hAnsi="Times New Roman" w:cs="Times New Roman"/>
+          <w:sz w:val="24"/>
+          <w:szCs w:val="24"/>
+          <w:lang w:val="en-US"/>
+        </w:rPr>
+        <w:t>testEnemy</w:t>
+      </w:r>
+      <w:r>
+        <w:rPr>
+          <w:rFonts w:ascii="Times New Roman" w:eastAsia="Times New Roman" w:hAnsi="Times New Roman" w:cs="Times New Roman"/>
+          <w:sz w:val="24"/>
+          <w:szCs w:val="24"/>
+          <w:lang w:val="en-US"/>
+        </w:rPr>
+        <w:t>1</w:t>
+      </w:r>
+      <w:proofErr w:type="gramStart"/>
+      <w:r>
+        <w:rPr>
+          <w:rFonts w:ascii="Times New Roman" w:eastAsia="Times New Roman" w:hAnsi="Times New Roman" w:cs="Times New Roman"/>
+          <w:sz w:val="24"/>
+          <w:szCs w:val="24"/>
+          <w:lang w:val="en-US"/>
+        </w:rPr>
+        <w:t>IsWalking(</w:t>
+      </w:r>
+      <w:proofErr w:type="gramEnd"/>
+      <w:r>
+        <w:rPr>
+          <w:rFonts w:ascii="Times New Roman" w:eastAsia="Times New Roman" w:hAnsi="Times New Roman" w:cs="Times New Roman"/>
+          <w:sz w:val="24"/>
+          <w:szCs w:val="24"/>
+          <w:lang w:val="en-US"/>
+        </w:rPr>
+        <w:t>)</w:t>
+      </w:r>
+    </w:p>
+    <w:p>
+      <w:pPr>
+        <w:pStyle w:val="ListParagraph"/>
+        <w:numPr>
+          <w:ilvl w:val="3"/>
+          <w:numId w:val="11"/>
+        </w:numPr>
+        <w:rPr>
+          <w:rFonts w:ascii="Times New Roman" w:eastAsia="Times New Roman" w:hAnsi="Times New Roman" w:cs="Times New Roman"/>
+          <w:sz w:val="24"/>
+          <w:szCs w:val="24"/>
+          <w:lang w:val="en-US"/>
+        </w:rPr>
+      </w:pPr>
+      <w:r>
+        <w:rPr>
+          <w:rFonts w:ascii="Times New Roman" w:eastAsia="Times New Roman" w:hAnsi="Times New Roman" w:cs="Times New Roman"/>
+          <w:sz w:val="24"/>
+          <w:szCs w:val="24"/>
+          <w:lang w:val="en-US"/>
+        </w:rPr>
+        <w:t xml:space="preserve">Creates an </w:t>
+      </w:r>
+      <w:proofErr w:type="spellStart"/>
+      <w:r>
+        <w:rPr>
+          <w:rFonts w:ascii="Times New Roman" w:eastAsia="Times New Roman" w:hAnsi="Times New Roman" w:cs="Times New Roman"/>
+          <w:sz w:val="24"/>
+          <w:szCs w:val="24"/>
+          <w:lang w:val="en-US"/>
+        </w:rPr>
+        <w:t>ArrayList</w:t>
+      </w:r>
+      <w:proofErr w:type="spellEnd"/>
+      <w:r>
+        <w:rPr>
+          <w:rFonts w:ascii="Times New Roman" w:eastAsia="Times New Roman" w:hAnsi="Times New Roman" w:cs="Times New Roman"/>
+          <w:sz w:val="24"/>
+          <w:szCs w:val="24"/>
+          <w:lang w:val="en-US"/>
+        </w:rPr>
+        <w:t xml:space="preserve"> </w:t>
+      </w:r>
+      <w:r>
+        <w:rPr>
+          <w:rFonts w:ascii="Times New Roman" w:eastAsia="Times New Roman" w:hAnsi="Times New Roman" w:cs="Times New Roman"/>
+          <w:sz w:val="24"/>
+          <w:szCs w:val="24"/>
+          <w:lang w:val="en-US"/>
+        </w:rPr>
+        <w:t>containing enemy1</w:t>
+      </w:r>
+    </w:p>
+    <w:p>
+      <w:pPr>
+        <w:pStyle w:val="ListParagraph"/>
+        <w:numPr>
+          <w:ilvl w:val="3"/>
+          <w:numId w:val="11"/>
+        </w:numPr>
+        <w:rPr>
+          <w:rFonts w:ascii="Times New Roman" w:eastAsia="Times New Roman" w:hAnsi="Times New Roman" w:cs="Times New Roman"/>
+          <w:sz w:val="24"/>
+          <w:szCs w:val="24"/>
+          <w:lang w:val="en-US"/>
+        </w:rPr>
+      </w:pPr>
+      <w:r>
+        <w:rPr>
+          <w:rFonts w:ascii="Times New Roman" w:eastAsia="Times New Roman" w:hAnsi="Times New Roman" w:cs="Times New Roman"/>
+          <w:sz w:val="24"/>
+          <w:szCs w:val="24"/>
+          <w:lang w:val="en-US"/>
+        </w:rPr>
+        <w:t xml:space="preserve">Calls the </w:t>
+      </w:r>
+      <w:proofErr w:type="spellStart"/>
+      <w:proofErr w:type="gramStart"/>
+      <w:r>
+        <w:rPr>
+          <w:rFonts w:ascii="Times New Roman" w:eastAsia="Times New Roman" w:hAnsi="Times New Roman" w:cs="Times New Roman"/>
+          <w:sz w:val="24"/>
+          <w:szCs w:val="24"/>
+          <w:lang w:val="en-US"/>
+        </w:rPr>
+        <w:t>enemyWalk</w:t>
+      </w:r>
+      <w:proofErr w:type="spellEnd"/>
+      <w:r>
+        <w:rPr>
+          <w:rFonts w:ascii="Times New Roman" w:eastAsia="Times New Roman" w:hAnsi="Times New Roman" w:cs="Times New Roman"/>
+          <w:sz w:val="24"/>
+          <w:szCs w:val="24"/>
+          <w:lang w:val="en-US"/>
+        </w:rPr>
+        <w:t>(</w:t>
+      </w:r>
+      <w:proofErr w:type="gramEnd"/>
+      <w:r>
+        <w:rPr>
+          <w:rFonts w:ascii="Times New Roman" w:eastAsia="Times New Roman" w:hAnsi="Times New Roman" w:cs="Times New Roman"/>
+          <w:sz w:val="24"/>
+          <w:szCs w:val="24"/>
+          <w:lang w:val="en-US"/>
+        </w:rPr>
+        <w:t xml:space="preserve">) function with the </w:t>
+      </w:r>
+      <w:proofErr w:type="spellStart"/>
+      <w:r>
+        <w:rPr>
+          <w:rFonts w:ascii="Times New Roman" w:eastAsia="Times New Roman" w:hAnsi="Times New Roman" w:cs="Times New Roman"/>
+          <w:sz w:val="24"/>
+          <w:szCs w:val="24"/>
+          <w:lang w:val="en-US"/>
+        </w:rPr>
+        <w:t>ArrayList</w:t>
+      </w:r>
+      <w:proofErr w:type="spellEnd"/>
+      <w:r>
+        <w:rPr>
+          <w:rFonts w:ascii="Times New Roman" w:eastAsia="Times New Roman" w:hAnsi="Times New Roman" w:cs="Times New Roman"/>
+          <w:sz w:val="24"/>
+          <w:szCs w:val="24"/>
+          <w:lang w:val="en-US"/>
+        </w:rPr>
+        <w:t xml:space="preserve"> created as a parameter</w:t>
+      </w:r>
+    </w:p>
+    <w:p>
+      <w:pPr>
+        <w:pStyle w:val="ListParagraph"/>
+        <w:numPr>
+          <w:ilvl w:val="3"/>
+          <w:numId w:val="11"/>
+        </w:numPr>
+        <w:rPr>
+          <w:rFonts w:ascii="Times New Roman" w:eastAsia="Times New Roman" w:hAnsi="Times New Roman" w:cs="Times New Roman"/>
+          <w:sz w:val="24"/>
+          <w:szCs w:val="24"/>
+          <w:lang w:val="en-US"/>
+        </w:rPr>
+      </w:pPr>
+      <w:r>
+        <w:rPr>
+          <w:rFonts w:ascii="Times New Roman" w:eastAsia="Times New Roman" w:hAnsi="Times New Roman" w:cs="Times New Roman"/>
+          <w:sz w:val="24"/>
+          <w:szCs w:val="24"/>
+          <w:lang w:val="en-US"/>
+        </w:rPr>
+        <w:t>Checks to see that the</w:t>
+      </w:r>
+      <w:r>
+        <w:rPr>
+          <w:rFonts w:ascii="Times New Roman" w:eastAsia="Times New Roman" w:hAnsi="Times New Roman" w:cs="Times New Roman"/>
+          <w:sz w:val="24"/>
+          <w:szCs w:val="24"/>
+          <w:lang w:val="en-US"/>
+        </w:rPr>
+        <w:t xml:space="preserve"> change in x from its initial position to its position after walking is its walking speed.</w:t>
+      </w:r>
+    </w:p>
+    <w:p>
+      <w:pPr>
+        <w:pStyle w:val="ListParagraph"/>
+        <w:numPr>
+          <w:ilvl w:val="2"/>
+          <w:numId w:val="11"/>
+        </w:numPr>
+        <w:rPr>
+          <w:rFonts w:ascii="Times New Roman" w:eastAsia="Times New Roman" w:hAnsi="Times New Roman" w:cs="Times New Roman"/>
+          <w:sz w:val="24"/>
+          <w:szCs w:val="24"/>
+          <w:lang w:val="en-US"/>
+        </w:rPr>
+      </w:pPr>
+      <w:r>
+        <w:rPr>
+          <w:rFonts w:ascii="Times New Roman" w:eastAsia="Times New Roman" w:hAnsi="Times New Roman" w:cs="Times New Roman"/>
+          <w:sz w:val="24"/>
+          <w:szCs w:val="24"/>
+          <w:lang w:val="en-US"/>
+        </w:rPr>
+        <w:t>testEnemy2</w:t>
+      </w:r>
+      <w:proofErr w:type="gramStart"/>
+      <w:r>
+        <w:rPr>
+          <w:rFonts w:ascii="Times New Roman" w:eastAsia="Times New Roman" w:hAnsi="Times New Roman" w:cs="Times New Roman"/>
+          <w:sz w:val="24"/>
+          <w:szCs w:val="24"/>
+          <w:lang w:val="en-US"/>
+        </w:rPr>
+        <w:t>IsWalking(</w:t>
+      </w:r>
+      <w:proofErr w:type="gramEnd"/>
+      <w:r>
+        <w:rPr>
+          <w:rFonts w:ascii="Times New Roman" w:eastAsia="Times New Roman" w:hAnsi="Times New Roman" w:cs="Times New Roman"/>
+          <w:sz w:val="24"/>
+          <w:szCs w:val="24"/>
+          <w:lang w:val="en-US"/>
+        </w:rPr>
+        <w:t>)</w:t>
+      </w:r>
+    </w:p>
+    <w:p>
+      <w:pPr>
+        <w:pStyle w:val="ListParagraph"/>
+        <w:numPr>
+          <w:ilvl w:val="3"/>
+          <w:numId w:val="11"/>
+        </w:numPr>
+        <w:rPr>
+          <w:rFonts w:ascii="Times New Roman" w:eastAsia="Times New Roman" w:hAnsi="Times New Roman" w:cs="Times New Roman"/>
+          <w:sz w:val="24"/>
+          <w:szCs w:val="24"/>
+          <w:lang w:val="en-US"/>
+        </w:rPr>
+      </w:pPr>
+      <w:r>
+        <w:rPr>
+          <w:rFonts w:ascii="Times New Roman" w:eastAsia="Times New Roman" w:hAnsi="Times New Roman" w:cs="Times New Roman"/>
+          <w:sz w:val="24"/>
+          <w:szCs w:val="24"/>
+          <w:lang w:val="en-US"/>
+        </w:rPr>
+        <w:t xml:space="preserve">Creates an </w:t>
+      </w:r>
+      <w:proofErr w:type="spellStart"/>
+      <w:r>
+        <w:rPr>
+          <w:rFonts w:ascii="Times New Roman" w:eastAsia="Times New Roman" w:hAnsi="Times New Roman" w:cs="Times New Roman"/>
+          <w:sz w:val="24"/>
+          <w:szCs w:val="24"/>
+          <w:lang w:val="en-US"/>
+        </w:rPr>
+        <w:t>ArrayList</w:t>
+      </w:r>
+      <w:proofErr w:type="spellEnd"/>
+      <w:r>
+        <w:rPr>
+          <w:rFonts w:ascii="Times New Roman" w:eastAsia="Times New Roman" w:hAnsi="Times New Roman" w:cs="Times New Roman"/>
+          <w:sz w:val="24"/>
+          <w:szCs w:val="24"/>
+          <w:lang w:val="en-US"/>
+        </w:rPr>
+        <w:t xml:space="preserve"> containing enemy2</w:t>
+      </w:r>
+    </w:p>
+    <w:p>
+      <w:pPr>
+        <w:pStyle w:val="ListParagraph"/>
+        <w:numPr>
+          <w:ilvl w:val="3"/>
+          <w:numId w:val="11"/>
+        </w:numPr>
+        <w:rPr>
+          <w:rFonts w:ascii="Times New Roman" w:eastAsia="Times New Roman" w:hAnsi="Times New Roman" w:cs="Times New Roman"/>
+          <w:sz w:val="24"/>
+          <w:szCs w:val="24"/>
+          <w:lang w:val="en-US"/>
+        </w:rPr>
+      </w:pPr>
+      <w:r>
+        <w:rPr>
+          <w:rFonts w:ascii="Times New Roman" w:eastAsia="Times New Roman" w:hAnsi="Times New Roman" w:cs="Times New Roman"/>
+          <w:sz w:val="24"/>
+          <w:szCs w:val="24"/>
+          <w:lang w:val="en-US"/>
+        </w:rPr>
+        <w:t xml:space="preserve">Calls the </w:t>
+      </w:r>
+      <w:proofErr w:type="spellStart"/>
+      <w:proofErr w:type="gramStart"/>
+      <w:r>
+        <w:rPr>
+          <w:rFonts w:ascii="Times New Roman" w:eastAsia="Times New Roman" w:hAnsi="Times New Roman" w:cs="Times New Roman"/>
+          <w:sz w:val="24"/>
+          <w:szCs w:val="24"/>
+          <w:lang w:val="en-US"/>
+        </w:rPr>
+        <w:t>enemyWalk</w:t>
+      </w:r>
+      <w:proofErr w:type="spellEnd"/>
+      <w:r>
+        <w:rPr>
+          <w:rFonts w:ascii="Times New Roman" w:eastAsia="Times New Roman" w:hAnsi="Times New Roman" w:cs="Times New Roman"/>
+          <w:sz w:val="24"/>
+          <w:szCs w:val="24"/>
+          <w:lang w:val="en-US"/>
+        </w:rPr>
+        <w:t>(</w:t>
+      </w:r>
+      <w:proofErr w:type="gramEnd"/>
+      <w:r>
+        <w:rPr>
+          <w:rFonts w:ascii="Times New Roman" w:eastAsia="Times New Roman" w:hAnsi="Times New Roman" w:cs="Times New Roman"/>
+          <w:sz w:val="24"/>
+          <w:szCs w:val="24"/>
+          <w:lang w:val="en-US"/>
+        </w:rPr>
+        <w:t xml:space="preserve">) function with the </w:t>
+      </w:r>
+      <w:proofErr w:type="spellStart"/>
+      <w:r>
+        <w:rPr>
+          <w:rFonts w:ascii="Times New Roman" w:eastAsia="Times New Roman" w:hAnsi="Times New Roman" w:cs="Times New Roman"/>
+          <w:sz w:val="24"/>
+          <w:szCs w:val="24"/>
+          <w:lang w:val="en-US"/>
+        </w:rPr>
+        <w:t>ArrayList</w:t>
+      </w:r>
+      <w:proofErr w:type="spellEnd"/>
+      <w:r>
+        <w:rPr>
+          <w:rFonts w:ascii="Times New Roman" w:eastAsia="Times New Roman" w:hAnsi="Times New Roman" w:cs="Times New Roman"/>
+          <w:sz w:val="24"/>
+          <w:szCs w:val="24"/>
+          <w:lang w:val="en-US"/>
+        </w:rPr>
+        <w:t xml:space="preserve"> created as a parameter</w:t>
+      </w:r>
+    </w:p>
+    <w:p>
+      <w:pPr>
+        <w:pStyle w:val="ListParagraph"/>
+        <w:numPr>
+          <w:ilvl w:val="3"/>
+          <w:numId w:val="11"/>
+        </w:numPr>
+        <w:rPr>
+          <w:rFonts w:ascii="Times New Roman" w:eastAsia="Times New Roman" w:hAnsi="Times New Roman" w:cs="Times New Roman"/>
+          <w:sz w:val="24"/>
+          <w:szCs w:val="24"/>
+          <w:lang w:val="en-US"/>
+        </w:rPr>
+      </w:pPr>
+      <w:r>
+        <w:rPr>
+          <w:rFonts w:ascii="Times New Roman" w:eastAsia="Times New Roman" w:hAnsi="Times New Roman" w:cs="Times New Roman"/>
+          <w:sz w:val="24"/>
+          <w:szCs w:val="24"/>
+          <w:lang w:val="en-US"/>
+        </w:rPr>
+        <w:t>Checks to see that the change in x from its initial position to its position after walking is its walking speed.</w:t>
+      </w:r>
+    </w:p>
+    <w:p>
+      <w:pPr>
+        <w:pStyle w:val="ListParagraph"/>
+        <w:numPr>
+          <w:ilvl w:val="2"/>
+          <w:numId w:val="11"/>
+        </w:numPr>
+        <w:rPr>
+          <w:rFonts w:ascii="Times New Roman" w:eastAsia="Times New Roman" w:hAnsi="Times New Roman" w:cs="Times New Roman"/>
+          <w:sz w:val="24"/>
+          <w:szCs w:val="24"/>
+          <w:lang w:val="en-US"/>
+        </w:rPr>
+      </w:pPr>
+      <w:r>
+        <w:rPr>
+          <w:rFonts w:ascii="Times New Roman" w:eastAsia="Times New Roman" w:hAnsi="Times New Roman" w:cs="Times New Roman"/>
+          <w:sz w:val="24"/>
+          <w:szCs w:val="24"/>
+          <w:lang w:val="en-US"/>
+        </w:rPr>
+        <w:t>testEnemy3</w:t>
+      </w:r>
+      <w:proofErr w:type="gramStart"/>
+      <w:r>
+        <w:rPr>
+          <w:rFonts w:ascii="Times New Roman" w:eastAsia="Times New Roman" w:hAnsi="Times New Roman" w:cs="Times New Roman"/>
+          <w:sz w:val="24"/>
+          <w:szCs w:val="24"/>
+          <w:lang w:val="en-US"/>
+        </w:rPr>
+        <w:t>IsWalking(</w:t>
+      </w:r>
+      <w:proofErr w:type="gramEnd"/>
+      <w:r>
+        <w:rPr>
+          <w:rFonts w:ascii="Times New Roman" w:eastAsia="Times New Roman" w:hAnsi="Times New Roman" w:cs="Times New Roman"/>
+          <w:sz w:val="24"/>
+          <w:szCs w:val="24"/>
+          <w:lang w:val="en-US"/>
+        </w:rPr>
+        <w:t>)</w:t>
+      </w:r>
+    </w:p>
+    <w:p>
+      <w:pPr>
+        <w:pStyle w:val="ListParagraph"/>
+        <w:numPr>
+          <w:ilvl w:val="3"/>
+          <w:numId w:val="11"/>
+        </w:numPr>
+        <w:rPr>
+          <w:rFonts w:ascii="Times New Roman" w:eastAsia="Times New Roman" w:hAnsi="Times New Roman" w:cs="Times New Roman"/>
+          <w:sz w:val="24"/>
+          <w:szCs w:val="24"/>
+          <w:lang w:val="en-US"/>
+        </w:rPr>
+      </w:pPr>
+      <w:r>
+        <w:rPr>
+          <w:rFonts w:ascii="Times New Roman" w:eastAsia="Times New Roman" w:hAnsi="Times New Roman" w:cs="Times New Roman"/>
+          <w:sz w:val="24"/>
+          <w:szCs w:val="24"/>
+          <w:lang w:val="en-US"/>
+        </w:rPr>
+        <w:t xml:space="preserve">Creates an </w:t>
+      </w:r>
+      <w:proofErr w:type="spellStart"/>
+      <w:r>
+        <w:rPr>
+          <w:rFonts w:ascii="Times New Roman" w:eastAsia="Times New Roman" w:hAnsi="Times New Roman" w:cs="Times New Roman"/>
+          <w:sz w:val="24"/>
+          <w:szCs w:val="24"/>
+          <w:lang w:val="en-US"/>
+        </w:rPr>
+        <w:t>ArrayList</w:t>
+      </w:r>
+      <w:proofErr w:type="spellEnd"/>
+      <w:r>
+        <w:rPr>
+          <w:rFonts w:ascii="Times New Roman" w:eastAsia="Times New Roman" w:hAnsi="Times New Roman" w:cs="Times New Roman"/>
+          <w:sz w:val="24"/>
+          <w:szCs w:val="24"/>
+          <w:lang w:val="en-US"/>
+        </w:rPr>
+        <w:t xml:space="preserve"> containing enemy</w:t>
+      </w:r>
+      <w:r>
+        <w:rPr>
+          <w:rFonts w:ascii="Times New Roman" w:eastAsia="Times New Roman" w:hAnsi="Times New Roman" w:cs="Times New Roman"/>
+          <w:sz w:val="24"/>
+          <w:szCs w:val="24"/>
+          <w:lang w:val="en-US"/>
+        </w:rPr>
+        <w:t>3</w:t>
+      </w:r>
+    </w:p>
+    <w:p>
+      <w:pPr>
+        <w:pStyle w:val="ListParagraph"/>
+        <w:numPr>
+          <w:ilvl w:val="3"/>
+          <w:numId w:val="11"/>
+        </w:numPr>
+        <w:rPr>
+          <w:rFonts w:ascii="Times New Roman" w:eastAsia="Times New Roman" w:hAnsi="Times New Roman" w:cs="Times New Roman"/>
+          <w:sz w:val="24"/>
+          <w:szCs w:val="24"/>
+          <w:lang w:val="en-US"/>
+        </w:rPr>
+      </w:pPr>
+      <w:r>
+        <w:rPr>
+          <w:rFonts w:ascii="Times New Roman" w:eastAsia="Times New Roman" w:hAnsi="Times New Roman" w:cs="Times New Roman"/>
+          <w:sz w:val="24"/>
+          <w:szCs w:val="24"/>
+          <w:lang w:val="en-US"/>
+        </w:rPr>
+        <w:t xml:space="preserve">Calls the </w:t>
+      </w:r>
+      <w:proofErr w:type="spellStart"/>
+      <w:proofErr w:type="gramStart"/>
+      <w:r>
+        <w:rPr>
+          <w:rFonts w:ascii="Times New Roman" w:eastAsia="Times New Roman" w:hAnsi="Times New Roman" w:cs="Times New Roman"/>
+          <w:sz w:val="24"/>
+          <w:szCs w:val="24"/>
+          <w:lang w:val="en-US"/>
+        </w:rPr>
+        <w:t>enemyWalk</w:t>
+      </w:r>
+      <w:proofErr w:type="spellEnd"/>
+      <w:r>
+        <w:rPr>
+          <w:rFonts w:ascii="Times New Roman" w:eastAsia="Times New Roman" w:hAnsi="Times New Roman" w:cs="Times New Roman"/>
+          <w:sz w:val="24"/>
+          <w:szCs w:val="24"/>
+          <w:lang w:val="en-US"/>
+        </w:rPr>
+        <w:t>(</w:t>
+      </w:r>
+      <w:proofErr w:type="gramEnd"/>
+      <w:r>
+        <w:rPr>
+          <w:rFonts w:ascii="Times New Roman" w:eastAsia="Times New Roman" w:hAnsi="Times New Roman" w:cs="Times New Roman"/>
+          <w:sz w:val="24"/>
+          <w:szCs w:val="24"/>
+          <w:lang w:val="en-US"/>
+        </w:rPr>
+        <w:t xml:space="preserve">) function with the </w:t>
+      </w:r>
+      <w:proofErr w:type="spellStart"/>
+      <w:r>
+        <w:rPr>
+          <w:rFonts w:ascii="Times New Roman" w:eastAsia="Times New Roman" w:hAnsi="Times New Roman" w:cs="Times New Roman"/>
+          <w:sz w:val="24"/>
+          <w:szCs w:val="24"/>
+          <w:lang w:val="en-US"/>
+        </w:rPr>
+        <w:t>ArrayList</w:t>
+      </w:r>
+      <w:proofErr w:type="spellEnd"/>
+      <w:r>
+        <w:rPr>
+          <w:rFonts w:ascii="Times New Roman" w:eastAsia="Times New Roman" w:hAnsi="Times New Roman" w:cs="Times New Roman"/>
+          <w:sz w:val="24"/>
+          <w:szCs w:val="24"/>
+          <w:lang w:val="en-US"/>
+        </w:rPr>
+        <w:t xml:space="preserve"> created as a parameter</w:t>
+      </w:r>
+    </w:p>
+    <w:p>
+      <w:pPr>
+        <w:pStyle w:val="ListParagraph"/>
+        <w:numPr>
+          <w:ilvl w:val="3"/>
+          <w:numId w:val="11"/>
+        </w:numPr>
+        <w:rPr>
+          <w:rFonts w:ascii="Times New Roman" w:eastAsia="Times New Roman" w:hAnsi="Times New Roman" w:cs="Times New Roman"/>
+          <w:sz w:val="24"/>
+          <w:szCs w:val="24"/>
+          <w:lang w:val="en-US"/>
+        </w:rPr>
+      </w:pPr>
+      <w:r>
+        <w:rPr>
+          <w:rFonts w:ascii="Times New Roman" w:eastAsia="Times New Roman" w:hAnsi="Times New Roman" w:cs="Times New Roman"/>
+          <w:sz w:val="24"/>
+          <w:szCs w:val="24"/>
+          <w:lang w:val="en-US"/>
+        </w:rPr>
+        <w:t>Checks to see that the change in x from its initial position to its position after walking is its walking speed.</w:t>
+      </w:r>
+    </w:p>
+    <w:p>
+      <w:pPr>
+        <w:pStyle w:val="ListParagraph"/>
+        <w:numPr>
+          <w:ilvl w:val="2"/>
+          <w:numId w:val="11"/>
+        </w:numPr>
+        <w:rPr>
+          <w:rFonts w:ascii="Times New Roman" w:eastAsia="Times New Roman" w:hAnsi="Times New Roman" w:cs="Times New Roman"/>
+          <w:sz w:val="24"/>
+          <w:szCs w:val="24"/>
+          <w:lang w:val="en-US"/>
+        </w:rPr>
+      </w:pPr>
+      <w:r>
+        <w:rPr>
+          <w:rFonts w:ascii="Times New Roman" w:eastAsia="Times New Roman" w:hAnsi="Times New Roman" w:cs="Times New Roman"/>
+          <w:sz w:val="24"/>
+          <w:szCs w:val="24"/>
+          <w:lang w:val="en-US"/>
+        </w:rPr>
+        <w:t xml:space="preserve">Makes sure that the </w:t>
+      </w:r>
+      <w:proofErr w:type="spellStart"/>
+      <w:r>
+        <w:rPr>
+          <w:rFonts w:ascii="Times New Roman" w:eastAsia="Times New Roman" w:hAnsi="Times New Roman" w:cs="Times New Roman"/>
+          <w:sz w:val="24"/>
+          <w:szCs w:val="24"/>
+          <w:lang w:val="en-US"/>
+        </w:rPr>
+        <w:t>enemyWalk</w:t>
+      </w:r>
+      <w:proofErr w:type="spellEnd"/>
+      <w:r>
+        <w:rPr>
+          <w:rFonts w:ascii="Times New Roman" w:eastAsia="Times New Roman" w:hAnsi="Times New Roman" w:cs="Times New Roman"/>
+          <w:sz w:val="24"/>
+          <w:szCs w:val="24"/>
+          <w:lang w:val="en-US"/>
+        </w:rPr>
+        <w:t>() method correctly f</w:t>
+      </w:r>
+      <w:r>
+        <w:rPr>
+          <w:rFonts w:ascii="Times New Roman" w:eastAsia="Times New Roman" w:hAnsi="Times New Roman" w:cs="Times New Roman"/>
+          <w:sz w:val="24"/>
+          <w:szCs w:val="24"/>
+          <w:lang w:val="en-US"/>
+        </w:rPr>
+        <w:t>unctions for each enemy, taking into account their different walking speeds.</w:t>
+      </w:r>
+    </w:p>
     <w:sectPr>
       <w:pgSz w:w="12240" w:h="15840"/>
       <w:pgMar w:top="1440" w:right="1440" w:bottom="1440" w:left="1440" w:header="720" w:footer="720" w:gutter="0"/>
@@ -2478,6 +5148,119 @@
     </w:lvl>
   </w:abstractNum>
   <w:abstractNum w:abstractNumId="3" w15:restartNumberingAfterBreak="0">
+    <w:nsid w:val="29294B3A"/>
+    <w:multiLevelType w:val="multilevel"/>
+    <w:tmpl w:val="4AB44734"/>
+    <w:lvl w:ilvl="0">
+      <w:start w:val="1"/>
+      <w:numFmt w:val="decimal"/>
+      <w:lvlText w:val="%1."/>
+      <w:lvlJc w:val="left"/>
+      <w:pPr>
+        <w:ind w:left="720" w:hanging="360"/>
+      </w:pPr>
+      <w:rPr>
+        <w:u w:val="none"/>
+      </w:rPr>
+    </w:lvl>
+    <w:lvl w:ilvl="1">
+      <w:start w:val="1"/>
+      <w:numFmt w:val="lowerLetter"/>
+      <w:lvlText w:val="%2."/>
+      <w:lvlJc w:val="left"/>
+      <w:pPr>
+        <w:ind w:left="1440" w:hanging="360"/>
+      </w:pPr>
+      <w:rPr>
+        <w:u w:val="none"/>
+      </w:rPr>
+    </w:lvl>
+    <w:lvl w:ilvl="2">
+      <w:start w:val="1"/>
+      <w:numFmt w:val="lowerRoman"/>
+      <w:lvlText w:val="%3."/>
+      <w:lvlJc w:val="right"/>
+      <w:pPr>
+        <w:ind w:left="2160" w:hanging="360"/>
+      </w:pPr>
+      <w:rPr>
+        <w:u w:val="none"/>
+      </w:rPr>
+    </w:lvl>
+    <w:lvl w:ilvl="3">
+      <w:start w:val="1"/>
+      <w:numFmt w:val="decimal"/>
+      <w:lvlText w:val="%4."/>
+      <w:lvlJc w:val="left"/>
+      <w:pPr>
+        <w:ind w:left="2880" w:hanging="360"/>
+      </w:pPr>
+      <w:rPr>
+        <w:u w:val="none"/>
+      </w:rPr>
+    </w:lvl>
+    <w:lvl w:ilvl="4">
+      <w:start w:val="1"/>
+      <w:numFmt w:val="lowerLetter"/>
+      <w:lvlText w:val="%5."/>
+      <w:lvlJc w:val="left"/>
+      <w:pPr>
+        <w:ind w:left="3600" w:hanging="360"/>
+      </w:pPr>
+      <w:rPr>
+        <w:u w:val="none"/>
+      </w:rPr>
+    </w:lvl>
+    <w:lvl w:ilvl="5">
+      <w:start w:val="1"/>
+      <w:numFmt w:val="lowerRoman"/>
+      <w:lvlText w:val="%6."/>
+      <w:lvlJc w:val="right"/>
+      <w:pPr>
+        <w:ind w:left="4320" w:hanging="360"/>
+      </w:pPr>
+      <w:rPr>
+        <w:u w:val="none"/>
+      </w:rPr>
+    </w:lvl>
+    <w:lvl w:ilvl="6">
+      <w:start w:val="1"/>
+      <w:numFmt w:val="decimal"/>
+      <w:lvlText w:val="%7."/>
+      <w:lvlJc w:val="left"/>
+      <w:pPr>
+        <w:ind w:left="5040" w:hanging="360"/>
+      </w:pPr>
+      <w:rPr>
+        <w:u w:val="none"/>
+      </w:rPr>
+    </w:lvl>
+    <w:lvl w:ilvl="7">
+      <w:start w:val="1"/>
+      <w:numFmt w:val="lowerLetter"/>
+      <w:lvlText w:val="%8."/>
+      <w:lvlJc w:val="left"/>
+      <w:pPr>
+        <w:ind w:left="5760" w:hanging="360"/>
+      </w:pPr>
+      <w:rPr>
+        <w:u w:val="none"/>
+      </w:rPr>
+    </w:lvl>
+    <w:lvl w:ilvl="8">
+      <w:start w:val="1"/>
+      <w:numFmt w:val="lowerRoman"/>
+      <w:lvlText w:val="%9."/>
+      <w:lvlJc w:val="right"/>
+      <w:pPr>
+        <w:ind w:left="6480" w:hanging="360"/>
+      </w:pPr>
+      <w:rPr>
+        <w:u w:val="none"/>
+      </w:rPr>
+    </w:lvl>
+  </w:abstractNum>
+  <w:abstractNum w:abstractNumId="4" w15:restartNumberingAfterBreak="0">
     <w:nsid w:val="2AB47D6C"/>
     <w:multiLevelType w:val="multilevel"/>
     <w:tmpl w:val="7D360470"/>
@@ -2590,7 +5373,7 @@
       </w:rPr>
     </w:lvl>
   </w:abstractNum>
-  <w:abstractNum w:abstractNumId="4" w15:restartNumberingAfterBreak="0">
+  <w:abstractNum w:abstractNumId="5" w15:restartNumberingAfterBreak="0">
     <w:nsid w:val="32A4046F"/>
     <w:multiLevelType w:val="multilevel"/>
     <w:tmpl w:val="4AB44734"/>
@@ -2703,7 +5486,7 @@
       </w:rPr>
     </w:lvl>
   </w:abstractNum>
-  <w:abstractNum w:abstractNumId="5" w15:restartNumberingAfterBreak="0">
+  <w:abstractNum w:abstractNumId="6" w15:restartNumberingAfterBreak="0">
     <w:nsid w:val="487739A9"/>
     <w:multiLevelType w:val="multilevel"/>
     <w:tmpl w:val="B5ECC6C4"/>
@@ -2816,7 +5599,7 @@
       </w:rPr>
     </w:lvl>
   </w:abstractNum>
-  <w:abstractNum w:abstractNumId="6" w15:restartNumberingAfterBreak="0">
+  <w:abstractNum w:abstractNumId="7" w15:restartNumberingAfterBreak="0">
     <w:nsid w:val="49057A03"/>
     <w:multiLevelType w:val="multilevel"/>
     <w:tmpl w:val="3300DF46"/>
@@ -2929,7 +5712,7 @@
       </w:rPr>
     </w:lvl>
   </w:abstractNum>
-  <w:abstractNum w:abstractNumId="7" w15:restartNumberingAfterBreak="0">
+  <w:abstractNum w:abstractNumId="8" w15:restartNumberingAfterBreak="0">
     <w:nsid w:val="51BA0C9A"/>
     <w:multiLevelType w:val="multilevel"/>
     <w:tmpl w:val="4394F1B0"/>
@@ -3042,7 +5825,7 @@
       </w:rPr>
     </w:lvl>
   </w:abstractNum>
-  <w:abstractNum w:abstractNumId="8" w15:restartNumberingAfterBreak="0">
+  <w:abstractNum w:abstractNumId="9" w15:restartNumberingAfterBreak="0">
     <w:nsid w:val="5A897F25"/>
     <w:multiLevelType w:val="multilevel"/>
     <w:tmpl w:val="4AB44734"/>
@@ -3155,7 +5938,108 @@
       </w:rPr>
     </w:lvl>
   </w:abstractNum>
-  <w:abstractNum w:abstractNumId="9" w15:restartNumberingAfterBreak="0">
+  <w:abstractNum w:abstractNumId="10" w15:restartNumberingAfterBreak="0">
+    <w:nsid w:val="5D4E37ED"/>
+    <w:multiLevelType w:val="multilevel"/>
+    <w:tmpl w:val="D3E22A3A"/>
+    <w:lvl w:ilvl="0">
+      <w:start w:val="1"/>
+      <w:numFmt w:val="decimal"/>
+      <w:lvlText w:val="%1."/>
+      <w:lvlJc w:val="left"/>
+      <w:pPr>
+        <w:tabs>
+          <w:tab w:val="num" w:pos="720"/>
+        </w:tabs>
+        <w:ind w:left="720" w:hanging="360"/>
+      </w:pPr>
+    </w:lvl>
+    <w:lvl w:ilvl="1">
+      <w:start w:val="1"/>
+      <w:numFmt w:val="lowerLetter"/>
+      <w:lvlText w:val="%2."/>
+      <w:lvlJc w:val="left"/>
+      <w:pPr>
+        <w:ind w:left="1440" w:hanging="360"/>
+      </w:pPr>
+    </w:lvl>
+    <w:lvl w:ilvl="2">
+      <w:start w:val="1"/>
+      <w:numFmt w:val="lowerRoman"/>
+      <w:lvlText w:val="%3."/>
+      <w:lvlJc w:val="right"/>
+      <w:pPr>
+        <w:ind w:left="2160" w:hanging="360"/>
+      </w:pPr>
+    </w:lvl>
+    <w:lvl w:ilvl="3" w:tentative="1">
+      <w:numFmt w:val="decimal"/>
+      <w:lvlText w:val="%4."/>
+      <w:lvlJc w:val="left"/>
+      <w:pPr>
+        <w:tabs>
+          <w:tab w:val="num" w:pos="2880"/>
+        </w:tabs>
+        <w:ind w:left="2880" w:hanging="360"/>
+      </w:pPr>
+    </w:lvl>
+    <w:lvl w:ilvl="4" w:tentative="1">
+      <w:numFmt w:val="decimal"/>
+      <w:lvlText w:val="%5."/>
+      <w:lvlJc w:val="left"/>
+      <w:pPr>
+        <w:tabs>
+          <w:tab w:val="num" w:pos="3600"/>
+        </w:tabs>
+        <w:ind w:left="3600" w:hanging="360"/>
+      </w:pPr>
+    </w:lvl>
+    <w:lvl w:ilvl="5" w:tentative="1">
+      <w:numFmt w:val="decimal"/>
+      <w:lvlText w:val="%6."/>
+      <w:lvlJc w:val="left"/>
+      <w:pPr>
+        <w:tabs>
+          <w:tab w:val="num" w:pos="4320"/>
+        </w:tabs>
+        <w:ind w:left="4320" w:hanging="360"/>
+      </w:pPr>
+    </w:lvl>
+    <w:lvl w:ilvl="6" w:tentative="1">
+      <w:numFmt w:val="decimal"/>
+      <w:lvlText w:val="%7."/>
+      <w:lvlJc w:val="left"/>
+      <w:pPr>
+        <w:tabs>
+          <w:tab w:val="num" w:pos="5040"/>
+        </w:tabs>
+        <w:ind w:left="5040" w:hanging="360"/>
+      </w:pPr>
+    </w:lvl>
+    <w:lvl w:ilvl="7" w:tentative="1">
+      <w:numFmt w:val="decimal"/>
+      <w:lvlText w:val="%8."/>
+      <w:lvlJc w:val="left"/>
+      <w:pPr>
+        <w:tabs>
+          <w:tab w:val="num" w:pos="5760"/>
+        </w:tabs>
+        <w:ind w:left="5760" w:hanging="360"/>
+      </w:pPr>
+    </w:lvl>
+    <w:lvl w:ilvl="8" w:tentative="1">
+      <w:numFmt w:val="decimal"/>
+      <w:lvlText w:val="%9."/>
+      <w:lvlJc w:val="left"/>
+      <w:pPr>
+        <w:tabs>
+          <w:tab w:val="num" w:pos="6480"/>
+        </w:tabs>
+        <w:ind w:left="6480" w:hanging="360"/>
+      </w:pPr>
+    </w:lvl>
+  </w:abstractNum>
+  <w:abstractNum w:abstractNumId="11" w15:restartNumberingAfterBreak="0">
     <w:nsid w:val="61777017"/>
     <w:multiLevelType w:val="multilevel"/>
     <w:tmpl w:val="EC0C4DBC"/>
@@ -3268,7 +6152,112 @@
       </w:rPr>
     </w:lvl>
   </w:abstractNum>
-  <w:abstractNum w:abstractNumId="10" w15:restartNumberingAfterBreak="0">
+  <w:abstractNum w:abstractNumId="12" w15:restartNumberingAfterBreak="0">
+    <w:nsid w:val="760F6F19"/>
+    <w:multiLevelType w:val="multilevel"/>
+    <w:tmpl w:val="C13CB568"/>
+    <w:lvl w:ilvl="0">
+      <w:start w:val="1"/>
+      <w:numFmt w:val="decimal"/>
+      <w:lvlText w:val="%1."/>
+      <w:lvlJc w:val="left"/>
+      <w:pPr>
+        <w:tabs>
+          <w:tab w:val="num" w:pos="720"/>
+        </w:tabs>
+        <w:ind w:left="720" w:hanging="360"/>
+      </w:pPr>
+    </w:lvl>
+    <w:lvl w:ilvl="1">
+      <w:numFmt w:val="decimal"/>
+      <w:lvlText w:val="%2."/>
+      <w:lvlJc w:val="left"/>
+      <w:pPr>
+        <w:tabs>
+          <w:tab w:val="num" w:pos="1440"/>
+        </w:tabs>
+        <w:ind w:left="1440" w:hanging="360"/>
+      </w:pPr>
+    </w:lvl>
+    <w:lvl w:ilvl="2">
+      <w:numFmt w:val="decimal"/>
+      <w:lvlText w:val="%3."/>
+      <w:lvlJc w:val="left"/>
+      <w:pPr>
+        <w:tabs>
+          <w:tab w:val="num" w:pos="2160"/>
+        </w:tabs>
+        <w:ind w:left="2160" w:hanging="360"/>
+      </w:pPr>
+    </w:lvl>
+    <w:lvl w:ilvl="3">
+      <w:numFmt w:val="decimal"/>
+      <w:lvlText w:val="%4."/>
+      <w:lvlJc w:val="left"/>
+      <w:pPr>
+        <w:tabs>
+          <w:tab w:val="num" w:pos="2880"/>
+        </w:tabs>
+        <w:ind w:left="2880" w:hanging="360"/>
+      </w:pPr>
+    </w:lvl>
+    <w:lvl w:ilvl="4" w:tentative="1">
+      <w:numFmt w:val="decimal"/>
+      <w:lvlText w:val="%5."/>
+      <w:lvlJc w:val="left"/>
+      <w:pPr>
+        <w:tabs>
+          <w:tab w:val="num" w:pos="3600"/>
+        </w:tabs>
+        <w:ind w:left="3600" w:hanging="360"/>
+      </w:pPr>
+    </w:lvl>
+    <w:lvl w:ilvl="5" w:tentative="1">
+      <w:numFmt w:val="decimal"/>
+      <w:lvlText w:val="%6."/>
+      <w:lvlJc w:val="left"/>
+      <w:pPr>
+        <w:tabs>
+          <w:tab w:val="num" w:pos="4320"/>
+        </w:tabs>
+        <w:ind w:left="4320" w:hanging="360"/>
+      </w:pPr>
+    </w:lvl>
+    <w:lvl w:ilvl="6" w:tentative="1">
+      <w:numFmt w:val="decimal"/>
+      <w:lvlText w:val="%7."/>
+      <w:lvlJc w:val="left"/>
+      <w:pPr>
+        <w:tabs>
+          <w:tab w:val="num" w:pos="5040"/>
+        </w:tabs>
+        <w:ind w:left="5040" w:hanging="360"/>
+      </w:pPr>
+    </w:lvl>
+    <w:lvl w:ilvl="7" w:tentative="1">
+      <w:numFmt w:val="decimal"/>
+      <w:lvlText w:val="%8."/>
+      <w:lvlJc w:val="left"/>
+      <w:pPr>
+        <w:tabs>
+          <w:tab w:val="num" w:pos="5760"/>
+        </w:tabs>
+        <w:ind w:left="5760" w:hanging="360"/>
+      </w:pPr>
+    </w:lvl>
+    <w:lvl w:ilvl="8" w:tentative="1">
+      <w:numFmt w:val="decimal"/>
+      <w:lvlText w:val="%9."/>
+      <w:lvlJc w:val="left"/>
+      <w:pPr>
+        <w:tabs>
+          <w:tab w:val="num" w:pos="6480"/>
+        </w:tabs>
+        <w:ind w:left="6480" w:hanging="360"/>
+      </w:pPr>
+    </w:lvl>
+  </w:abstractNum>
+  <w:abstractNum w:abstractNumId="13" w15:restartNumberingAfterBreak="0">
     <w:nsid w:val="7E7F2B21"/>
     <w:multiLevelType w:val="multilevel"/>
     <w:tmpl w:val="523C5ABA"/>
@@ -3382,16 +6371,16 @@
     </w:lvl>
   </w:abstractNum>
   <w:num w:numId="1" w16cid:durableId="330065283">
-    <w:abstractNumId w:val="5"/>
+    <w:abstractNumId w:val="6"/>
   </w:num>
   <w:num w:numId="2" w16cid:durableId="191576526">
-    <w:abstractNumId w:val="9"/>
+    <w:abstractNumId w:val="11"/>
   </w:num>
   <w:num w:numId="3" w16cid:durableId="3213707">
-    <w:abstractNumId w:val="7"/>
+    <w:abstractNumId w:val="8"/>
   </w:num>
   <w:num w:numId="4" w16cid:durableId="477462007">
-    <w:abstractNumId w:val="6"/>
+    <w:abstractNumId w:val="7"/>
   </w:num>
   <w:num w:numId="5" w16cid:durableId="1036469364">
     <w:abstractNumId w:val="1"/>
@@ -3403,16 +6392,215 @@
     <w:abstractNumId w:val="2"/>
   </w:num>
   <w:num w:numId="8" w16cid:durableId="1742294929">
+    <w:abstractNumId w:val="4"/>
+  </w:num>
+  <w:num w:numId="9" w16cid:durableId="1414006518">
+    <w:abstractNumId w:val="13"/>
+  </w:num>
+  <w:num w:numId="10" w16cid:durableId="2014139673">
+    <w:abstractNumId w:val="9"/>
+  </w:num>
+  <w:num w:numId="11" w16cid:durableId="1217619842">
+    <w:abstractNumId w:val="5"/>
+  </w:num>
+  <w:num w:numId="12" w16cid:durableId="860050629">
     <w:abstractNumId w:val="3"/>
   </w:num>
-  <w:num w:numId="9" w16cid:durableId="1414006518">
+  <w:num w:numId="13" w16cid:durableId="16932852">
     <w:abstractNumId w:val="10"/>
   </w:num>
-  <w:num w:numId="10" w16cid:durableId="2014139673">
-    <w:abstractNumId w:val="8"/>
+  <w:num w:numId="14" w16cid:durableId="1976373433">
+    <w:abstractNumId w:val="10"/>
+    <w:lvlOverride w:ilvl="1">
+      <w:lvl w:ilvl="1">
+        <w:numFmt w:val="lowerLetter"/>
+        <w:lvlText w:val="%2."/>
+        <w:lvlJc w:val="left"/>
+      </w:lvl>
+    </w:lvlOverride>
   </w:num>
-  <w:num w:numId="11" w16cid:durableId="1217619842">
-    <w:abstractNumId w:val="4"/>
+  <w:num w:numId="15" w16cid:durableId="1976373433">
+    <w:abstractNumId w:val="10"/>
+    <w:lvlOverride w:ilvl="1">
+      <w:lvl w:ilvl="1">
+        <w:numFmt w:val="lowerLetter"/>
+        <w:lvlText w:val="%2."/>
+        <w:lvlJc w:val="left"/>
+      </w:lvl>
+    </w:lvlOverride>
+    <w:lvlOverride w:ilvl="2">
+      <w:lvl w:ilvl="2">
+        <w:numFmt w:val="lowerRoman"/>
+        <w:lvlText w:val="%3."/>
+        <w:lvlJc w:val="right"/>
+      </w:lvl>
+    </w:lvlOverride>
+  </w:num>
+  <w:num w:numId="16" w16cid:durableId="569577270">
+    <w:abstractNumId w:val="12"/>
+  </w:num>
+  <w:num w:numId="17" w16cid:durableId="2136675777">
+    <w:abstractNumId w:val="12"/>
+    <w:lvlOverride w:ilvl="1">
+      <w:lvl w:ilvl="1">
+        <w:numFmt w:val="lowerLetter"/>
+        <w:lvlText w:val="%2."/>
+        <w:lvlJc w:val="left"/>
+      </w:lvl>
+    </w:lvlOverride>
+  </w:num>
+  <w:num w:numId="18" w16cid:durableId="2136675777">
+    <w:abstractNumId w:val="12"/>
+    <w:lvlOverride w:ilvl="1">
+      <w:lvl w:ilvl="1">
+        <w:numFmt w:val="lowerLetter"/>
+        <w:lvlText w:val="%2."/>
+        <w:lvlJc w:val="left"/>
+      </w:lvl>
+    </w:lvlOverride>
+    <w:lvlOverride w:ilvl="2">
+      <w:lvl w:ilvl="2">
+        <w:numFmt w:val="lowerRoman"/>
+        <w:lvlText w:val="%3."/>
+        <w:lvlJc w:val="right"/>
+      </w:lvl>
+    </w:lvlOverride>
+  </w:num>
+  <w:num w:numId="19" w16cid:durableId="2136675777">
+    <w:abstractNumId w:val="12"/>
+    <w:lvlOverride w:ilvl="1">
+      <w:lvl w:ilvl="1">
+        <w:numFmt w:val="lowerLetter"/>
+        <w:lvlText w:val="%2."/>
+        <w:lvlJc w:val="left"/>
+      </w:lvl>
+    </w:lvlOverride>
+    <w:lvlOverride w:ilvl="2">
+      <w:lvl w:ilvl="2">
+        <w:numFmt w:val="lowerRoman"/>
+        <w:lvlText w:val="%3."/>
+        <w:lvlJc w:val="right"/>
+      </w:lvl>
+    </w:lvlOverride>
+  </w:num>
+  <w:num w:numId="20" w16cid:durableId="2136675777">
+    <w:abstractNumId w:val="12"/>
+    <w:lvlOverride w:ilvl="1">
+      <w:lvl w:ilvl="1">
+        <w:numFmt w:val="lowerLetter"/>
+        <w:lvlText w:val="%2."/>
+        <w:lvlJc w:val="left"/>
+      </w:lvl>
+    </w:lvlOverride>
+    <w:lvlOverride w:ilvl="2">
+      <w:lvl w:ilvl="2">
+        <w:numFmt w:val="lowerRoman"/>
+        <w:lvlText w:val="%3."/>
+        <w:lvlJc w:val="right"/>
+      </w:lvl>
+    </w:lvlOverride>
+  </w:num>
+  <w:num w:numId="21" w16cid:durableId="2136675777">
+    <w:abstractNumId w:val="12"/>
+    <w:lvlOverride w:ilvl="1">
+      <w:lvl w:ilvl="1">
+        <w:numFmt w:val="lowerLetter"/>
+        <w:lvlText w:val="%2."/>
+        <w:lvlJc w:val="left"/>
+      </w:lvl>
+    </w:lvlOverride>
+    <w:lvlOverride w:ilvl="2">
+      <w:lvl w:ilvl="2">
+        <w:numFmt w:val="lowerRoman"/>
+        <w:lvlText w:val="%3."/>
+        <w:lvlJc w:val="right"/>
+      </w:lvl>
+    </w:lvlOverride>
+  </w:num>
+  <w:num w:numId="22" w16cid:durableId="2136675777">
+    <w:abstractNumId w:val="12"/>
+    <w:lvlOverride w:ilvl="1">
+      <w:lvl w:ilvl="1">
+        <w:numFmt w:val="lowerLetter"/>
+        <w:lvlText w:val="%2."/>
+        <w:lvlJc w:val="left"/>
+      </w:lvl>
+    </w:lvlOverride>
+    <w:lvlOverride w:ilvl="2">
+      <w:lvl w:ilvl="2">
+        <w:numFmt w:val="lowerRoman"/>
+        <w:lvlText w:val="%3."/>
+        <w:lvlJc w:val="right"/>
+      </w:lvl>
+    </w:lvlOverride>
+  </w:num>
+  <w:num w:numId="23" w16cid:durableId="2136675777">
+    <w:abstractNumId w:val="12"/>
+    <w:lvlOverride w:ilvl="1">
+      <w:lvl w:ilvl="1">
+        <w:numFmt w:val="lowerLetter"/>
+        <w:lvlText w:val="%2."/>
+        <w:lvlJc w:val="left"/>
+      </w:lvl>
+    </w:lvlOverride>
+    <w:lvlOverride w:ilvl="2">
+      <w:lvl w:ilvl="2">
+        <w:numFmt w:val="lowerRoman"/>
+        <w:lvlText w:val="%3."/>
+        <w:lvlJc w:val="right"/>
+      </w:lvl>
+    </w:lvlOverride>
+  </w:num>
+  <w:num w:numId="24" w16cid:durableId="2136675777">
+    <w:abstractNumId w:val="12"/>
+    <w:lvlOverride w:ilvl="1">
+      <w:lvl w:ilvl="1">
+        <w:numFmt w:val="lowerLetter"/>
+        <w:lvlText w:val="%2."/>
+        <w:lvlJc w:val="left"/>
+      </w:lvl>
+    </w:lvlOverride>
+    <w:lvlOverride w:ilvl="2">
+      <w:lvl w:ilvl="2">
+        <w:numFmt w:val="lowerRoman"/>
+        <w:lvlText w:val="%3."/>
+        <w:lvlJc w:val="right"/>
+      </w:lvl>
+    </w:lvlOverride>
+  </w:num>
+  <w:num w:numId="25" w16cid:durableId="2136675777">
+    <w:abstractNumId w:val="12"/>
+    <w:lvlOverride w:ilvl="1">
+      <w:lvl w:ilvl="1">
+        <w:numFmt w:val="lowerLetter"/>
+        <w:lvlText w:val="%2."/>
+        <w:lvlJc w:val="left"/>
+      </w:lvl>
+    </w:lvlOverride>
+    <w:lvlOverride w:ilvl="2">
+      <w:lvl w:ilvl="2">
+        <w:numFmt w:val="lowerRoman"/>
+        <w:lvlText w:val="%3."/>
+        <w:lvlJc w:val="right"/>
+      </w:lvl>
+    </w:lvlOverride>
+  </w:num>
+  <w:num w:numId="26" w16cid:durableId="2136675777">
+    <w:abstractNumId w:val="12"/>
+    <w:lvlOverride w:ilvl="1">
+      <w:lvl w:ilvl="1">
+        <w:numFmt w:val="lowerLetter"/>
+        <w:lvlText w:val="%2."/>
+        <w:lvlJc w:val="left"/>
+      </w:lvl>
+    </w:lvlOverride>
+    <w:lvlOverride w:ilvl="2">
+      <w:lvl w:ilvl="2">
+        <w:numFmt w:val="lowerRoman"/>
+        <w:lvlText w:val="%3."/>
+        <w:lvlJc w:val="right"/>
+      </w:lvl>
+    </w:lvlOverride>
   </w:num>
 </w:numbering>
 </file>
@@ -3932,7 +7120,6 @@
   <w:style w:type="character" w:default="1" w:styleId="DefaultParagraphFont">
     <w:name w:val="Default Paragraph Font"/>
     <w:uiPriority w:val="1"/>
-    <w:semiHidden/>
     <w:unhideWhenUsed/>
   </w:style>
   <w:style w:type="table" w:default="1" w:styleId="TableNormal">
@@ -3998,6 +7185,34 @@
     <w:rPr>
       <w:sz w:val="32"/>
       <w:szCs w:val="32"/>
+    </w:rPr>
+  </w:style>
+  <w:style w:type="paragraph" w:styleId="ListParagraph">
+    <w:name w:val="List Paragraph"/>
+    <w:basedOn w:val="Normal"/>
+    <w:uiPriority w:val="34"/>
+    <w:qFormat/>
+    <w:rsid w:val="005E367F"/>
+    <w:pPr>
+      <w:ind w:left="720"/>
+      <w:contextualSpacing/>
+    </w:pPr>
+  </w:style>
+  <w:style w:type="paragraph" w:styleId="NormalWeb">
+    <w:name w:val="Normal (Web)"/>
+    <w:basedOn w:val="Normal"/>
+    <w:uiPriority w:val="99"/>
+    <w:semiHidden/>
+    <w:unhideWhenUsed/>
+    <w:rsid w:val="00FC7ACA"/>
+    <w:pPr>
+      <w:spacing w:before="100" w:beforeAutospacing="1" w:after="100" w:afterAutospacing="1" w:line="240" w:lineRule="auto"/>
+    </w:pPr>
+    <w:rPr>
+      <w:rFonts w:ascii="Times New Roman" w:eastAsia="Times New Roman" w:hAnsi="Times New Roman" w:cs="Times New Roman"/>
+      <w:sz w:val="24"/>
+      <w:szCs w:val="24"/>
+      <w:lang w:val="en-US"/>
     </w:rPr>
   </w:style>
 </w:styles>

</xml_diff>